<commit_message>
small changes in the documentation
</commit_message>
<xml_diff>
--- a/Documentation_MusicLibraryAPI_Java.docx
+++ b/Documentation_MusicLibraryAPI_Java.docx
@@ -294,8 +294,6 @@
               <w:fldChar w:fldCharType="end"/>
             </w:r>
           </w:hyperlink>
-          <w:bookmarkStart w:id="0" w:name="_GoBack"/>
-          <w:bookmarkEnd w:id="0"/>
         </w:p>
         <w:p>
           <w:pPr>
@@ -1436,7 +1434,7 @@
         </w:p>
       </w:sdtContent>
     </w:sdt>
-    <w:bookmarkStart w:id="1" w:name="_Toc131179666" w:displacedByCustomXml="prev"/>
+    <w:bookmarkStart w:id="0" w:name="_Toc131179666" w:displacedByCustomXml="prev"/>
     <w:p>
       <w:pPr>
         <w:pStyle w:val="Nadpis1"/>
@@ -1483,43 +1481,155 @@
       <w:pPr>
         <w:pStyle w:val="Nadpis1"/>
       </w:pPr>
-      <w:bookmarkStart w:id="2" w:name="_Toc167144309"/>
-      <w:bookmarkStart w:id="3" w:name="_Toc167148980"/>
-      <w:bookmarkEnd w:id="1"/>
+      <w:bookmarkStart w:id="1" w:name="_Toc167144309"/>
+      <w:bookmarkStart w:id="2" w:name="_Toc167148980"/>
+      <w:bookmarkEnd w:id="0"/>
       <w:r>
         <w:lastRenderedPageBreak/>
         <w:t>1 Úvod</w:t>
       </w:r>
+      <w:bookmarkEnd w:id="1"/>
       <w:bookmarkEnd w:id="2"/>
+    </w:p>
+    <w:p>
+      <w:pPr>
+        <w:jc w:val="both"/>
+        <w:rPr>
+          <w:rFonts w:cstheme="minorHAnsi"/>
+          <w:sz w:val="28"/>
+          <w:szCs w:val="28"/>
+        </w:rPr>
+      </w:pPr>
+      <w:r>
+        <w:rPr>
+          <w:rFonts w:cstheme="minorHAnsi"/>
+          <w:sz w:val="28"/>
+          <w:szCs w:val="28"/>
+        </w:rPr>
+        <w:t>Od malička som bol obklopený hudbou a vždy som ju počúval, keď som mal príležitosť. Moje nadšenie pre hudbu a technológie ma viedlo k vývoju tejto aplikácie, ktorej cieľom je spojiť hudbu s modernými technológiami a poskytnúť jednoduché, no funkčné rozhranie pre správu hudobných záznamov a integráciu s populárnou službou Spotify. Tento projekt bol inšpirovaný mojou vášňou pre hudbu a mojou snahou pochopiť, ako môžem efektívne využívať dostupné technologické nástroje na zlepšenie môjho hudobného zážitku.</w:t>
+      </w:r>
+    </w:p>
+    <w:p>
+      <w:pPr>
+        <w:jc w:val="both"/>
+        <w:rPr>
+          <w:rFonts w:cstheme="minorHAnsi"/>
+          <w:sz w:val="28"/>
+          <w:szCs w:val="28"/>
+        </w:rPr>
+      </w:pPr>
+    </w:p>
+    <w:p>
+      <w:pPr>
+        <w:pStyle w:val="Nadpis2"/>
+        <w:rPr>
+          <w:sz w:val="28"/>
+          <w:szCs w:val="28"/>
+        </w:rPr>
+      </w:pPr>
+      <w:bookmarkStart w:id="3" w:name="_Toc167144310"/>
+      <w:bookmarkStart w:id="4" w:name="_Toc167148981"/>
+      <w:r>
+        <w:rPr>
+          <w:sz w:val="28"/>
+          <w:szCs w:val="28"/>
+        </w:rPr>
+        <w:t>1.1 Stručné zadanie</w:t>
+      </w:r>
       <w:bookmarkEnd w:id="3"/>
-    </w:p>
-    <w:p>
-      <w:pPr>
-        <w:jc w:val="both"/>
-        <w:rPr>
-          <w:rFonts w:cstheme="minorHAnsi"/>
-          <w:sz w:val="28"/>
-          <w:szCs w:val="28"/>
-        </w:rPr>
-      </w:pPr>
-      <w:r>
-        <w:rPr>
-          <w:rFonts w:cstheme="minorHAnsi"/>
-          <w:sz w:val="28"/>
-          <w:szCs w:val="28"/>
-        </w:rPr>
-        <w:t>Od malička som bol obklopený hudbou a vždy som ju počúval, keď som mal príležitosť. Moje nadšenie pre hudbu a technológie ma viedlo k vývoju tejto aplikácie, ktorej cieľom je spojiť hudbu s modernými technológiami a poskytnúť jednoduché, no funkčné rozhranie pre správu hudobných záznamov a integráciu s populárnou službou Spotify. Tento projekt bol inšpirovaný mojou vášňou pre hudbu a mojou snahou pochopiť, ako môžem efektívne využívať dostupné technologické nástroje na zlepšenie môjho hudobného zážitku.</w:t>
-      </w:r>
-    </w:p>
-    <w:p>
-      <w:pPr>
-        <w:jc w:val="both"/>
-        <w:rPr>
-          <w:rFonts w:cstheme="minorHAnsi"/>
-          <w:sz w:val="28"/>
-          <w:szCs w:val="28"/>
-        </w:rPr>
-      </w:pPr>
+      <w:bookmarkEnd w:id="4"/>
+    </w:p>
+    <w:p>
+      <w:pPr>
+        <w:jc w:val="both"/>
+        <w:rPr>
+          <w:rFonts w:cstheme="minorHAnsi"/>
+          <w:sz w:val="28"/>
+          <w:szCs w:val="28"/>
+        </w:rPr>
+      </w:pPr>
+      <w:r>
+        <w:rPr>
+          <w:rFonts w:cstheme="minorHAnsi"/>
+          <w:sz w:val="28"/>
+          <w:szCs w:val="28"/>
+        </w:rPr>
+        <w:t>Cieľom projektu je poskytnúť používateľom jednoduché rozhranie CLI (</w:t>
+      </w:r>
+      <w:proofErr w:type="spellStart"/>
+      <w:r>
+        <w:rPr>
+          <w:rFonts w:cstheme="minorHAnsi"/>
+          <w:sz w:val="28"/>
+          <w:szCs w:val="28"/>
+        </w:rPr>
+        <w:t>command-line</w:t>
+      </w:r>
+      <w:proofErr w:type="spellEnd"/>
+      <w:r>
+        <w:rPr>
+          <w:rFonts w:cstheme="minorHAnsi"/>
+          <w:sz w:val="28"/>
+          <w:szCs w:val="28"/>
+        </w:rPr>
+        <w:t xml:space="preserve"> interface) na správu osobnej hudobnej knižnice a integráciu so Spotify</w:t>
+      </w:r>
+      <w:r>
+        <w:rPr>
+          <w:rFonts w:cstheme="minorHAnsi"/>
+          <w:sz w:val="28"/>
+          <w:szCs w:val="28"/>
+        </w:rPr>
+        <w:t xml:space="preserve"> API</w:t>
+      </w:r>
+      <w:r>
+        <w:rPr>
+          <w:rFonts w:cstheme="minorHAnsi"/>
+          <w:sz w:val="28"/>
+          <w:szCs w:val="28"/>
+        </w:rPr>
+        <w:t xml:space="preserve">. Aplikácia umožňuje používateľom pridávať skladby, vytvárať </w:t>
+      </w:r>
+      <w:proofErr w:type="spellStart"/>
+      <w:r>
+        <w:rPr>
+          <w:rFonts w:cstheme="minorHAnsi"/>
+          <w:sz w:val="28"/>
+          <w:szCs w:val="28"/>
+        </w:rPr>
+        <w:t>playlisty</w:t>
+      </w:r>
+      <w:proofErr w:type="spellEnd"/>
+      <w:r>
+        <w:rPr>
+          <w:rFonts w:cstheme="minorHAnsi"/>
+          <w:sz w:val="28"/>
+          <w:szCs w:val="28"/>
+        </w:rPr>
+        <w:t>, vyhľadávať hudbu a spravovať svoje hudobné súbory prostredníctvom príkazov zadaných v termináli.</w:t>
+      </w:r>
+    </w:p>
+    <w:p>
+      <w:pPr>
+        <w:jc w:val="both"/>
+        <w:rPr>
+          <w:rFonts w:cstheme="minorHAnsi"/>
+          <w:sz w:val="28"/>
+          <w:szCs w:val="28"/>
+        </w:rPr>
+      </w:pPr>
+    </w:p>
+    <w:p>
+      <w:pPr>
+        <w:pStyle w:val="Nadpis1"/>
+      </w:pPr>
+      <w:bookmarkStart w:id="5" w:name="_Toc167144311"/>
+      <w:bookmarkStart w:id="6" w:name="_Toc167148982"/>
+      <w:r>
+        <w:t>2 Používateľská časť</w:t>
+      </w:r>
+      <w:bookmarkEnd w:id="5"/>
+      <w:bookmarkEnd w:id="6"/>
     </w:p>
     <w:p>
       <w:pPr>
@@ -1529,34 +1639,34 @@
           <w:szCs w:val="28"/>
         </w:rPr>
       </w:pPr>
-      <w:bookmarkStart w:id="4" w:name="_Toc167144310"/>
-      <w:bookmarkStart w:id="5" w:name="_Toc167148981"/>
-      <w:r>
-        <w:rPr>
-          <w:sz w:val="28"/>
-          <w:szCs w:val="28"/>
-        </w:rPr>
-        <w:t>1.1 Stručné zadanie</w:t>
-      </w:r>
-      <w:bookmarkEnd w:id="4"/>
-      <w:bookmarkEnd w:id="5"/>
-    </w:p>
-    <w:p>
-      <w:pPr>
-        <w:jc w:val="both"/>
-        <w:rPr>
-          <w:rFonts w:cstheme="minorHAnsi"/>
-          <w:sz w:val="28"/>
-          <w:szCs w:val="28"/>
-        </w:rPr>
-      </w:pPr>
-      <w:r>
-        <w:rPr>
-          <w:rFonts w:cstheme="minorHAnsi"/>
-          <w:sz w:val="28"/>
-          <w:szCs w:val="28"/>
-        </w:rPr>
-        <w:t>Cieľom projektu je poskytnúť používateľom jednoduché rozhranie CLI (</w:t>
+      <w:bookmarkStart w:id="7" w:name="_Toc167144312"/>
+      <w:bookmarkStart w:id="8" w:name="_Toc167148983"/>
+      <w:r>
+        <w:rPr>
+          <w:sz w:val="28"/>
+          <w:szCs w:val="28"/>
+        </w:rPr>
+        <w:t>2.1 Spustenie</w:t>
+      </w:r>
+      <w:bookmarkEnd w:id="7"/>
+      <w:bookmarkEnd w:id="8"/>
+    </w:p>
+    <w:p>
+      <w:pPr>
+        <w:jc w:val="both"/>
+        <w:rPr>
+          <w:rFonts w:cstheme="minorHAnsi"/>
+          <w:sz w:val="28"/>
+          <w:szCs w:val="28"/>
+        </w:rPr>
+      </w:pPr>
+      <w:r>
+        <w:rPr>
+          <w:rFonts w:cstheme="minorHAnsi"/>
+          <w:sz w:val="28"/>
+          <w:szCs w:val="28"/>
+        </w:rPr>
+        <w:t xml:space="preserve">Program bol kódovaný v programovacom prostredí </w:t>
       </w:r>
       <w:proofErr w:type="spellStart"/>
       <w:r>
@@ -1565,7 +1675,7 @@
           <w:sz w:val="28"/>
           <w:szCs w:val="28"/>
         </w:rPr>
-        <w:t>command-line</w:t>
+        <w:t>IntelliJ</w:t>
       </w:r>
       <w:proofErr w:type="spellEnd"/>
       <w:r>
@@ -1574,147 +1684,63 @@
           <w:sz w:val="28"/>
           <w:szCs w:val="28"/>
         </w:rPr>
-        <w:t xml:space="preserve"> interface) na správu osobnej hudobnej knižnice a integráciu so Spotify</w:t>
-      </w:r>
-      <w:r>
-        <w:rPr>
-          <w:rFonts w:cstheme="minorHAnsi"/>
-          <w:sz w:val="28"/>
-          <w:szCs w:val="28"/>
-        </w:rPr>
-        <w:t xml:space="preserve"> API</w:t>
-      </w:r>
-      <w:r>
-        <w:rPr>
-          <w:rFonts w:cstheme="minorHAnsi"/>
-          <w:sz w:val="28"/>
-          <w:szCs w:val="28"/>
-        </w:rPr>
-        <w:t xml:space="preserve">. Aplikácia umožňuje používateľom pridávať skladby, vytvárať </w:t>
-      </w:r>
-      <w:proofErr w:type="spellStart"/>
-      <w:r>
-        <w:rPr>
-          <w:rFonts w:cstheme="minorHAnsi"/>
-          <w:sz w:val="28"/>
-          <w:szCs w:val="28"/>
-        </w:rPr>
-        <w:t>playlisty</w:t>
-      </w:r>
-      <w:proofErr w:type="spellEnd"/>
-      <w:r>
-        <w:rPr>
-          <w:rFonts w:cstheme="minorHAnsi"/>
-          <w:sz w:val="28"/>
-          <w:szCs w:val="28"/>
-        </w:rPr>
-        <w:t>, vyhľadávať hudbu a spravovať svoje hudobné súbory prostredníctvom príkazov zadaných v termináli.</w:t>
-      </w:r>
-    </w:p>
-    <w:p>
-      <w:pPr>
-        <w:jc w:val="both"/>
-        <w:rPr>
-          <w:rFonts w:cstheme="minorHAnsi"/>
-          <w:sz w:val="28"/>
-          <w:szCs w:val="28"/>
-        </w:rPr>
-      </w:pPr>
-    </w:p>
-    <w:p>
-      <w:pPr>
-        <w:pStyle w:val="Nadpis1"/>
-      </w:pPr>
-      <w:bookmarkStart w:id="6" w:name="_Toc167144311"/>
-      <w:bookmarkStart w:id="7" w:name="_Toc167148982"/>
-      <w:r>
-        <w:t>2 Používateľská časť</w:t>
-      </w:r>
-      <w:bookmarkEnd w:id="6"/>
-      <w:bookmarkEnd w:id="7"/>
-    </w:p>
-    <w:p>
-      <w:pPr>
-        <w:pStyle w:val="Nadpis2"/>
-        <w:rPr>
-          <w:sz w:val="28"/>
-          <w:szCs w:val="28"/>
-        </w:rPr>
-      </w:pPr>
-      <w:bookmarkStart w:id="8" w:name="_Toc167144312"/>
-      <w:bookmarkStart w:id="9" w:name="_Toc167148983"/>
-      <w:r>
-        <w:rPr>
-          <w:sz w:val="28"/>
-          <w:szCs w:val="28"/>
-        </w:rPr>
-        <w:t>2.1 Spustenie</w:t>
-      </w:r>
-      <w:bookmarkEnd w:id="8"/>
-      <w:bookmarkEnd w:id="9"/>
-    </w:p>
-    <w:p>
-      <w:pPr>
-        <w:jc w:val="both"/>
-        <w:rPr>
-          <w:rFonts w:cstheme="minorHAnsi"/>
-          <w:sz w:val="28"/>
-          <w:szCs w:val="28"/>
-        </w:rPr>
-      </w:pPr>
-      <w:r>
-        <w:rPr>
-          <w:rFonts w:cstheme="minorHAnsi"/>
-          <w:sz w:val="28"/>
-          <w:szCs w:val="28"/>
-        </w:rPr>
-        <w:t xml:space="preserve">Pre spustenie aplikácie je nutné mať nainštalovanú Javu vo verzii 11 alebo vyššej. Aplikáciu je možné spustiť z terminálu alebo príkazového riadku v operačnom systéme, kde užívateľ musí navigovať do priečinka obsahujúceho súbor MusicLibraryAPI.jar a spustiť ho príkazom </w:t>
-      </w:r>
-      <w:proofErr w:type="spellStart"/>
-      <w:r>
-        <w:rPr>
-          <w:rFonts w:cstheme="minorHAnsi"/>
-          <w:sz w:val="28"/>
-          <w:szCs w:val="28"/>
-        </w:rPr>
-        <w:t>java</w:t>
-      </w:r>
-      <w:proofErr w:type="spellEnd"/>
-      <w:r>
-        <w:rPr>
-          <w:rFonts w:cstheme="minorHAnsi"/>
-          <w:sz w:val="28"/>
-          <w:szCs w:val="28"/>
-        </w:rPr>
-        <w:t xml:space="preserve"> -jar MusicLibraryAPI.jar. Pred spustením je dôležité uistiť sa, že všetky závislosti definované v pom.xml sú správne nakonfigurované a dostupné.</w:t>
-      </w:r>
-    </w:p>
-    <w:p>
-      <w:pPr>
-        <w:jc w:val="both"/>
-        <w:rPr>
-          <w:rFonts w:cstheme="minorHAnsi"/>
-          <w:sz w:val="28"/>
-          <w:szCs w:val="28"/>
-        </w:rPr>
-      </w:pPr>
-    </w:p>
-    <w:p>
-      <w:pPr>
-        <w:jc w:val="both"/>
-        <w:rPr>
-          <w:rFonts w:cstheme="minorHAnsi"/>
-          <w:sz w:val="28"/>
-          <w:szCs w:val="28"/>
-        </w:rPr>
-      </w:pPr>
-      <w:r>
-        <w:rPr>
-          <w:rFonts w:cstheme="minorHAnsi"/>
-          <w:sz w:val="28"/>
-          <w:szCs w:val="28"/>
-        </w:rPr>
-        <w:t>Celý projekt vrátane detailných inštrukcií je voľne dostupný v </w:t>
+        <w:t xml:space="preserve"> IDEA 2023.2.2, ale a</w:t>
+      </w:r>
+      <w:r>
+        <w:rPr>
+          <w:rFonts w:cstheme="minorHAnsi"/>
+          <w:sz w:val="28"/>
+          <w:szCs w:val="28"/>
+        </w:rPr>
+        <w:t xml:space="preserve">plikáciu je možné spustiť </w:t>
+      </w:r>
+      <w:r>
+        <w:rPr>
+          <w:rFonts w:cstheme="minorHAnsi"/>
+          <w:sz w:val="28"/>
+          <w:szCs w:val="28"/>
+        </w:rPr>
+        <w:t xml:space="preserve">aj </w:t>
+      </w:r>
+      <w:r>
+        <w:rPr>
+          <w:rFonts w:cstheme="minorHAnsi"/>
+          <w:sz w:val="28"/>
+          <w:szCs w:val="28"/>
+        </w:rPr>
+        <w:t>z ter</w:t>
+      </w:r>
+      <w:r>
+        <w:rPr>
+          <w:rFonts w:cstheme="minorHAnsi"/>
+          <w:sz w:val="28"/>
+          <w:szCs w:val="28"/>
+        </w:rPr>
+        <w:t xml:space="preserve">minálu alebo príkazového riadku. </w:t>
+      </w:r>
+      <w:r>
+        <w:rPr>
+          <w:rFonts w:cstheme="minorHAnsi"/>
+          <w:sz w:val="28"/>
+          <w:szCs w:val="28"/>
+        </w:rPr>
+        <w:t xml:space="preserve">Celý projekt vrátane detailných inštrukcií </w:t>
+      </w:r>
+      <w:r>
+        <w:rPr>
+          <w:rFonts w:cstheme="minorHAnsi"/>
+          <w:sz w:val="28"/>
+          <w:szCs w:val="28"/>
+        </w:rPr>
+        <w:t xml:space="preserve">k spusteniu </w:t>
+      </w:r>
+      <w:r>
+        <w:rPr>
+          <w:rFonts w:cstheme="minorHAnsi"/>
+          <w:sz w:val="28"/>
+          <w:szCs w:val="28"/>
+        </w:rPr>
+        <w:t>je voľne dostupný v </w:t>
       </w:r>
       <w:proofErr w:type="spellStart"/>
       <w:r>
@@ -1771,34 +1797,121 @@
           <w:sz w:val="28"/>
         </w:rPr>
       </w:pPr>
-      <w:bookmarkStart w:id="10" w:name="_Toc167144313"/>
-      <w:bookmarkStart w:id="11" w:name="_Toc167148984"/>
-      <w:r>
-        <w:rPr>
-          <w:sz w:val="28"/>
-        </w:rPr>
-        <w:lastRenderedPageBreak/>
+      <w:bookmarkStart w:id="9" w:name="_Toc167144313"/>
+      <w:bookmarkStart w:id="10" w:name="_Toc167148984"/>
+      <w:r>
+        <w:rPr>
+          <w:sz w:val="28"/>
+        </w:rPr>
         <w:t>2.2 Vstupné dáta</w:t>
       </w:r>
+      <w:bookmarkEnd w:id="9"/>
       <w:bookmarkEnd w:id="10"/>
+    </w:p>
+    <w:p>
+      <w:pPr>
+        <w:jc w:val="both"/>
+        <w:rPr>
+          <w:rFonts w:cstheme="minorHAnsi"/>
+          <w:sz w:val="28"/>
+          <w:szCs w:val="28"/>
+        </w:rPr>
+      </w:pPr>
+      <w:r>
+        <w:rPr>
+          <w:rFonts w:cstheme="minorHAnsi"/>
+          <w:sz w:val="28"/>
+          <w:szCs w:val="28"/>
+        </w:rPr>
+        <w:t xml:space="preserve">Aplikácia očakáva od užívateľa zadanie textových príkazov prostredníctvom konzoly. Tieto príkazy zahŕňajú napríklad pridanie novej skladby, vyhľadávanie existujúcich skladieb, vytvorenie alebo úprava </w:t>
+      </w:r>
+      <w:proofErr w:type="spellStart"/>
+      <w:r>
+        <w:rPr>
+          <w:rFonts w:cstheme="minorHAnsi"/>
+          <w:sz w:val="28"/>
+          <w:szCs w:val="28"/>
+        </w:rPr>
+        <w:t>playlistov</w:t>
+      </w:r>
+      <w:proofErr w:type="spellEnd"/>
+      <w:r>
+        <w:rPr>
+          <w:rFonts w:cstheme="minorHAnsi"/>
+          <w:sz w:val="28"/>
+          <w:szCs w:val="28"/>
+        </w:rPr>
+        <w:t xml:space="preserve">. </w:t>
+      </w:r>
+      <w:r>
+        <w:rPr>
+          <w:rFonts w:cstheme="minorHAnsi"/>
+          <w:sz w:val="28"/>
+          <w:szCs w:val="28"/>
+        </w:rPr>
+        <w:t>Inštrukcie pre vstupné dáta sú jasne definované textom v termináli, podľa zvolenej voľby užívateľom</w:t>
+      </w:r>
+      <w:r>
+        <w:rPr>
+          <w:rFonts w:cstheme="minorHAnsi"/>
+          <w:sz w:val="28"/>
+          <w:szCs w:val="28"/>
+        </w:rPr>
+        <w:t>.</w:t>
+      </w:r>
+      <w:r>
+        <w:rPr>
+          <w:rFonts w:cstheme="minorHAnsi"/>
+          <w:sz w:val="28"/>
+          <w:szCs w:val="28"/>
+        </w:rPr>
+        <w:t xml:space="preserve"> Pri spustení programu je voľba vybrať prvú inštrukciu, napísaním čísla 1-11 do terminálu.</w:t>
+      </w:r>
+    </w:p>
+    <w:p>
+      <w:pPr>
+        <w:jc w:val="both"/>
+        <w:rPr>
+          <w:rFonts w:cstheme="minorHAnsi"/>
+          <w:sz w:val="28"/>
+          <w:szCs w:val="28"/>
+        </w:rPr>
+      </w:pPr>
+    </w:p>
+    <w:p>
+      <w:pPr>
+        <w:pStyle w:val="Nadpis2"/>
+        <w:rPr>
+          <w:sz w:val="28"/>
+        </w:rPr>
+      </w:pPr>
+      <w:bookmarkStart w:id="11" w:name="_Toc167144314"/>
+      <w:bookmarkStart w:id="12" w:name="_Toc167148985"/>
+      <w:r>
+        <w:rPr>
+          <w:sz w:val="28"/>
+        </w:rPr>
+        <w:t>2.3 Výstupné dáta</w:t>
+      </w:r>
       <w:bookmarkEnd w:id="11"/>
-    </w:p>
-    <w:p>
-      <w:pPr>
-        <w:jc w:val="both"/>
-        <w:rPr>
-          <w:rFonts w:cstheme="minorHAnsi"/>
-          <w:sz w:val="28"/>
-          <w:szCs w:val="28"/>
-        </w:rPr>
-      </w:pPr>
-      <w:r>
-        <w:rPr>
-          <w:rFonts w:cstheme="minorHAnsi"/>
-          <w:sz w:val="28"/>
-          <w:szCs w:val="28"/>
-        </w:rPr>
-        <w:t xml:space="preserve">Aplikácia očakáva od užívateľa zadanie textových príkazov prostredníctvom konzoly. Tieto príkazy zahŕňajú napríklad pridanie novej skladby, vyhľadávanie existujúcich skladieb, vytvorenie alebo úprava </w:t>
+      <w:bookmarkEnd w:id="12"/>
+    </w:p>
+    <w:p>
+      <w:pPr>
+        <w:jc w:val="both"/>
+        <w:rPr>
+          <w:rFonts w:cstheme="minorHAnsi"/>
+          <w:sz w:val="28"/>
+          <w:szCs w:val="28"/>
+        </w:rPr>
+      </w:pPr>
+      <w:r>
+        <w:rPr>
+          <w:rFonts w:cstheme="minorHAnsi"/>
+          <w:sz w:val="28"/>
+          <w:szCs w:val="28"/>
+        </w:rPr>
+        <w:t xml:space="preserve">Výstupom aplikácie sú textové informácie zobrazené v konzole, ktoré poskytujú spätnú väzbu na príkazy zadané používateľom. Výstupy zahŕňajú potvrdenia o úspešnom pridaní skladieb, vytvorení alebo zmene </w:t>
       </w:r>
       <w:proofErr w:type="spellStart"/>
       <w:r>
@@ -1816,15 +1929,7 @@
           <w:sz w:val="28"/>
           <w:szCs w:val="28"/>
         </w:rPr>
-        <w:t xml:space="preserve">. </w:t>
-      </w:r>
-      <w:r>
-        <w:rPr>
-          <w:rFonts w:cstheme="minorHAnsi"/>
-          <w:sz w:val="28"/>
-          <w:szCs w:val="28"/>
-        </w:rPr>
-        <w:t>Inštrukcie pre vstupné dáta sú jasne definované textom v termináli, podľa zvolenej voľby užívateľom</w:t>
+        <w:t>, výsledky vyhľadávania, a chybové hlášky, ak akcia nevyjde podľa očakávaní. Pri každom príkaze aplikácia jasne komunikuje, či bola operácia úspešná alebo informuje o dôvode neúspechu</w:t>
       </w:r>
       <w:r>
         <w:rPr>
@@ -1834,14 +1939,6 @@
         </w:rPr>
         <w:t>.</w:t>
       </w:r>
-      <w:r>
-        <w:rPr>
-          <w:rFonts w:cstheme="minorHAnsi"/>
-          <w:sz w:val="28"/>
-          <w:szCs w:val="28"/>
-        </w:rPr>
-        <w:t xml:space="preserve"> Pri spustení programu je voľba vybrať prvú inštrukciu, napísaním čísla 1-11 do terminálu.</w:t>
-      </w:r>
     </w:p>
     <w:p>
       <w:pPr>
@@ -1860,88 +1957,16 @@
           <w:sz w:val="28"/>
         </w:rPr>
       </w:pPr>
-      <w:bookmarkStart w:id="12" w:name="_Toc167144314"/>
-      <w:bookmarkStart w:id="13" w:name="_Toc167148985"/>
-      <w:r>
-        <w:rPr>
-          <w:sz w:val="28"/>
-        </w:rPr>
-        <w:t>2.3 Výstupné dáta</w:t>
-      </w:r>
-      <w:bookmarkEnd w:id="12"/>
+      <w:bookmarkStart w:id="13" w:name="_Toc167144315"/>
+      <w:bookmarkStart w:id="14" w:name="_Toc167148986"/>
+      <w:r>
+        <w:rPr>
+          <w:sz w:val="28"/>
+        </w:rPr>
+        <w:t>2.4 Orientácia v aplikácii</w:t>
+      </w:r>
       <w:bookmarkEnd w:id="13"/>
-    </w:p>
-    <w:p>
-      <w:pPr>
-        <w:jc w:val="both"/>
-        <w:rPr>
-          <w:rFonts w:cstheme="minorHAnsi"/>
-          <w:sz w:val="28"/>
-          <w:szCs w:val="28"/>
-        </w:rPr>
-      </w:pPr>
-      <w:r>
-        <w:rPr>
-          <w:rFonts w:cstheme="minorHAnsi"/>
-          <w:sz w:val="28"/>
-          <w:szCs w:val="28"/>
-        </w:rPr>
-        <w:t xml:space="preserve">Výstupom aplikácie sú textové informácie zobrazené v konzole, ktoré poskytujú spätnú väzbu na príkazy zadané používateľom. Výstupy zahŕňajú potvrdenia o úspešnom pridaní skladieb, vytvorení alebo zmene </w:t>
-      </w:r>
-      <w:proofErr w:type="spellStart"/>
-      <w:r>
-        <w:rPr>
-          <w:rFonts w:cstheme="minorHAnsi"/>
-          <w:sz w:val="28"/>
-          <w:szCs w:val="28"/>
-        </w:rPr>
-        <w:t>playlistov</w:t>
-      </w:r>
-      <w:proofErr w:type="spellEnd"/>
-      <w:r>
-        <w:rPr>
-          <w:rFonts w:cstheme="minorHAnsi"/>
-          <w:sz w:val="28"/>
-          <w:szCs w:val="28"/>
-        </w:rPr>
-        <w:t>, výsledky vyhľadávania, a chybové hlášky, ak akcia nevyjde podľa očakávaní. Pri každom príkaze aplikácia jasne komunikuje, či bola operácia úspešná alebo informuje o dôvode neúspechu</w:t>
-      </w:r>
-      <w:r>
-        <w:rPr>
-          <w:rFonts w:cstheme="minorHAnsi"/>
-          <w:sz w:val="28"/>
-          <w:szCs w:val="28"/>
-        </w:rPr>
-        <w:t>.</w:t>
-      </w:r>
-    </w:p>
-    <w:p>
-      <w:pPr>
-        <w:jc w:val="both"/>
-        <w:rPr>
-          <w:rFonts w:cstheme="minorHAnsi"/>
-          <w:sz w:val="28"/>
-          <w:szCs w:val="28"/>
-        </w:rPr>
-      </w:pPr>
-    </w:p>
-    <w:p>
-      <w:pPr>
-        <w:pStyle w:val="Nadpis2"/>
-        <w:rPr>
-          <w:sz w:val="28"/>
-        </w:rPr>
-      </w:pPr>
-      <w:bookmarkStart w:id="14" w:name="_Toc167144315"/>
-      <w:bookmarkStart w:id="15" w:name="_Toc167148986"/>
-      <w:r>
-        <w:rPr>
-          <w:sz w:val="28"/>
-        </w:rPr>
-        <w:t>2.4 Orientácia v aplikácii</w:t>
-      </w:r>
       <w:bookmarkEnd w:id="14"/>
-      <w:bookmarkEnd w:id="15"/>
     </w:p>
     <w:p>
       <w:pPr>
@@ -2328,7 +2353,16 @@
           <w:sz w:val="28"/>
           <w:szCs w:val="28"/>
         </w:rPr>
-        <w:t>. Po zvolení akcie sú mu podľa potreby zobrazené ďalšie inštrukcie, ako napríklad požiadavka na zadanie mena umelca alebo názvu skladby. Po spracovaní príkazu aplikácia vždy zobrazí výsledok alebo ďalšie možnosti, čo uľahčuje navigáciu a používanie aplikácie. Toto rozhranie zaisťuje, že používatelia môžu efektívne spravovať svoju hudobnú zbierku bez potreby rozsiahlych technických znalostí.</w:t>
+        <w:t xml:space="preserve">. Po zvolení akcie sú mu podľa potreby zobrazené ďalšie inštrukcie, ako napríklad požiadavka na zadanie mena umelca alebo názvu skladby. Po spracovaní príkazu aplikácia vždy zobrazí výsledok alebo ďalšie možnosti, čo uľahčuje navigáciu a používanie aplikácie. Toto rozhranie zaisťuje, že používatelia </w:t>
+      </w:r>
+      <w:r>
+        <w:rPr>
+          <w:rFonts w:cstheme="minorHAnsi"/>
+          <w:sz w:val="28"/>
+          <w:szCs w:val="28"/>
+        </w:rPr>
+        <w:lastRenderedPageBreak/>
+        <w:t>môžu efektívne spravovať svoju hudobnú zbierku bez potreby rozsiahlych technických znalostí.</w:t>
       </w:r>
     </w:p>
     <w:p>
@@ -2345,16 +2379,360 @@
       <w:pPr>
         <w:pStyle w:val="Nadpis1"/>
       </w:pPr>
-      <w:bookmarkStart w:id="16" w:name="_Toc167144316"/>
-      <w:bookmarkStart w:id="17" w:name="_Toc167148987"/>
+      <w:bookmarkStart w:id="15" w:name="_Toc167144316"/>
+      <w:bookmarkStart w:id="16" w:name="_Toc167148987"/>
       <w:r>
         <w:t>3</w:t>
       </w:r>
       <w:r>
         <w:t xml:space="preserve"> Popis programu</w:t>
       </w:r>
+      <w:bookmarkEnd w:id="15"/>
       <w:bookmarkEnd w:id="16"/>
+    </w:p>
+    <w:p>
+      <w:pPr>
+        <w:pStyle w:val="Nadpis2"/>
+        <w:rPr>
+          <w:sz w:val="28"/>
+        </w:rPr>
+      </w:pPr>
+      <w:bookmarkStart w:id="17" w:name="_Toc167144317"/>
+      <w:bookmarkStart w:id="18" w:name="_Toc167148988"/>
+      <w:r>
+        <w:rPr>
+          <w:sz w:val="28"/>
+        </w:rPr>
+        <w:t>3.1. Knižnice a moduly</w:t>
+      </w:r>
       <w:bookmarkEnd w:id="17"/>
+      <w:bookmarkEnd w:id="18"/>
+    </w:p>
+    <w:p>
+      <w:pPr>
+        <w:jc w:val="both"/>
+        <w:rPr>
+          <w:rFonts w:cstheme="minorHAnsi"/>
+          <w:sz w:val="28"/>
+          <w:szCs w:val="28"/>
+        </w:rPr>
+      </w:pPr>
+      <w:r>
+        <w:rPr>
+          <w:rFonts w:cstheme="minorHAnsi"/>
+          <w:sz w:val="28"/>
+          <w:szCs w:val="28"/>
+        </w:rPr>
+        <w:t>Aplikácia je rozdelená do niekoľkých modulov a využíva externé knižnice, ktoré zlepšujú jej funkčnosť a zjednodušujú kód:</w:t>
+      </w:r>
+    </w:p>
+    <w:p>
+      <w:pPr>
+        <w:jc w:val="both"/>
+        <w:rPr>
+          <w:rFonts w:cstheme="minorHAnsi"/>
+          <w:sz w:val="28"/>
+          <w:szCs w:val="28"/>
+        </w:rPr>
+      </w:pPr>
+    </w:p>
+    <w:p>
+      <w:pPr>
+        <w:jc w:val="both"/>
+        <w:rPr>
+          <w:rFonts w:cstheme="minorHAnsi"/>
+          <w:sz w:val="28"/>
+          <w:szCs w:val="28"/>
+        </w:rPr>
+      </w:pPr>
+      <w:proofErr w:type="spellStart"/>
+      <w:r>
+        <w:rPr>
+          <w:rFonts w:cstheme="minorHAnsi"/>
+          <w:sz w:val="28"/>
+          <w:szCs w:val="28"/>
+        </w:rPr>
+        <w:t>dataAccessObject</w:t>
+      </w:r>
+      <w:proofErr w:type="spellEnd"/>
+      <w:r>
+        <w:rPr>
+          <w:rFonts w:cstheme="minorHAnsi"/>
+          <w:sz w:val="28"/>
+          <w:szCs w:val="28"/>
+        </w:rPr>
+        <w:t xml:space="preserve"> (DAO): Tento modul obsahuje rozhranie </w:t>
+      </w:r>
+      <w:proofErr w:type="spellStart"/>
+      <w:r>
+        <w:rPr>
+          <w:rFonts w:cstheme="minorHAnsi"/>
+          <w:sz w:val="28"/>
+          <w:szCs w:val="28"/>
+        </w:rPr>
+        <w:t>SongDAO</w:t>
+      </w:r>
+      <w:proofErr w:type="spellEnd"/>
+      <w:r>
+        <w:rPr>
+          <w:rFonts w:cstheme="minorHAnsi"/>
+          <w:sz w:val="28"/>
+          <w:szCs w:val="28"/>
+        </w:rPr>
+        <w:t xml:space="preserve"> a jeho implementáciu </w:t>
+      </w:r>
+      <w:proofErr w:type="spellStart"/>
+      <w:r>
+        <w:rPr>
+          <w:rFonts w:cstheme="minorHAnsi"/>
+          <w:sz w:val="28"/>
+          <w:szCs w:val="28"/>
+        </w:rPr>
+        <w:t>InMemorySongDAO</w:t>
+      </w:r>
+      <w:proofErr w:type="spellEnd"/>
+      <w:r>
+        <w:rPr>
+          <w:rFonts w:cstheme="minorHAnsi"/>
+          <w:sz w:val="28"/>
+          <w:szCs w:val="28"/>
+        </w:rPr>
+        <w:t>. Tieto triedy sú zodpovedné za správu údajov piesní, ako je ukladanie, odstraňovanie a vyhľadávanie piesní v pamäti.</w:t>
+      </w:r>
+    </w:p>
+    <w:p>
+      <w:pPr>
+        <w:jc w:val="both"/>
+        <w:rPr>
+          <w:rFonts w:cstheme="minorHAnsi"/>
+          <w:sz w:val="28"/>
+          <w:szCs w:val="28"/>
+        </w:rPr>
+      </w:pPr>
+      <w:r>
+        <w:rPr>
+          <w:rFonts w:cstheme="minorHAnsi"/>
+          <w:sz w:val="28"/>
+          <w:szCs w:val="28"/>
+        </w:rPr>
+        <w:t xml:space="preserve">model: Obsahuje triedy Song a </w:t>
+      </w:r>
+      <w:proofErr w:type="spellStart"/>
+      <w:r>
+        <w:rPr>
+          <w:rFonts w:cstheme="minorHAnsi"/>
+          <w:sz w:val="28"/>
+          <w:szCs w:val="28"/>
+        </w:rPr>
+        <w:t>Playlist</w:t>
+      </w:r>
+      <w:proofErr w:type="spellEnd"/>
+      <w:r>
+        <w:rPr>
+          <w:rFonts w:cstheme="minorHAnsi"/>
+          <w:sz w:val="28"/>
+          <w:szCs w:val="28"/>
+        </w:rPr>
+        <w:t>, ktoré definujú štruktúru dátových objektov používaných v aplikácii.</w:t>
+      </w:r>
+    </w:p>
+    <w:p>
+      <w:pPr>
+        <w:jc w:val="both"/>
+        <w:rPr>
+          <w:rFonts w:cstheme="minorHAnsi"/>
+          <w:sz w:val="28"/>
+          <w:szCs w:val="28"/>
+        </w:rPr>
+      </w:pPr>
+      <w:proofErr w:type="spellStart"/>
+      <w:r>
+        <w:rPr>
+          <w:rFonts w:cstheme="minorHAnsi"/>
+          <w:sz w:val="28"/>
+          <w:szCs w:val="28"/>
+        </w:rPr>
+        <w:t>service</w:t>
+      </w:r>
+      <w:proofErr w:type="spellEnd"/>
+      <w:r>
+        <w:rPr>
+          <w:rFonts w:cstheme="minorHAnsi"/>
+          <w:sz w:val="28"/>
+          <w:szCs w:val="28"/>
+        </w:rPr>
+        <w:t xml:space="preserve">: Modul </w:t>
+      </w:r>
+      <w:proofErr w:type="spellStart"/>
+      <w:r>
+        <w:rPr>
+          <w:rFonts w:cstheme="minorHAnsi"/>
+          <w:sz w:val="28"/>
+          <w:szCs w:val="28"/>
+        </w:rPr>
+        <w:t>MusicLibraryService</w:t>
+      </w:r>
+      <w:proofErr w:type="spellEnd"/>
+      <w:r>
+        <w:rPr>
+          <w:rFonts w:cstheme="minorHAnsi"/>
+          <w:sz w:val="28"/>
+          <w:szCs w:val="28"/>
+        </w:rPr>
+        <w:t xml:space="preserve"> poskytuje logiku aplikácie pre správu piesní a </w:t>
+      </w:r>
+      <w:proofErr w:type="spellStart"/>
+      <w:r>
+        <w:rPr>
+          <w:rFonts w:cstheme="minorHAnsi"/>
+          <w:sz w:val="28"/>
+          <w:szCs w:val="28"/>
+        </w:rPr>
+        <w:t>playlistov</w:t>
+      </w:r>
+      <w:proofErr w:type="spellEnd"/>
+      <w:r>
+        <w:rPr>
+          <w:rFonts w:cstheme="minorHAnsi"/>
+          <w:sz w:val="28"/>
+          <w:szCs w:val="28"/>
+        </w:rPr>
+        <w:t>, vrátane interakcie s Spotify API na získavanie informácií o piesňach.</w:t>
+      </w:r>
+    </w:p>
+    <w:p>
+      <w:pPr>
+        <w:jc w:val="both"/>
+        <w:rPr>
+          <w:rFonts w:cstheme="minorHAnsi"/>
+          <w:sz w:val="28"/>
+          <w:szCs w:val="28"/>
+        </w:rPr>
+      </w:pPr>
+      <w:proofErr w:type="spellStart"/>
+      <w:r>
+        <w:rPr>
+          <w:rFonts w:cstheme="minorHAnsi"/>
+          <w:sz w:val="28"/>
+          <w:szCs w:val="28"/>
+        </w:rPr>
+        <w:t>spotify</w:t>
+      </w:r>
+      <w:proofErr w:type="spellEnd"/>
+      <w:r>
+        <w:rPr>
+          <w:rFonts w:cstheme="minorHAnsi"/>
+          <w:sz w:val="28"/>
+          <w:szCs w:val="28"/>
+        </w:rPr>
+        <w:t xml:space="preserve">: Obsahuje triedy </w:t>
+      </w:r>
+      <w:proofErr w:type="spellStart"/>
+      <w:r>
+        <w:rPr>
+          <w:rFonts w:cstheme="minorHAnsi"/>
+          <w:sz w:val="28"/>
+          <w:szCs w:val="28"/>
+        </w:rPr>
+        <w:t>SpotifyAuth</w:t>
+      </w:r>
+      <w:proofErr w:type="spellEnd"/>
+      <w:r>
+        <w:rPr>
+          <w:rFonts w:cstheme="minorHAnsi"/>
+          <w:sz w:val="28"/>
+          <w:szCs w:val="28"/>
+        </w:rPr>
+        <w:t xml:space="preserve"> a </w:t>
+      </w:r>
+      <w:proofErr w:type="spellStart"/>
+      <w:r>
+        <w:rPr>
+          <w:rFonts w:cstheme="minorHAnsi"/>
+          <w:sz w:val="28"/>
+          <w:szCs w:val="28"/>
+        </w:rPr>
+        <w:t>SpotifySearch</w:t>
+      </w:r>
+      <w:proofErr w:type="spellEnd"/>
+      <w:r>
+        <w:rPr>
+          <w:rFonts w:cstheme="minorHAnsi"/>
+          <w:sz w:val="28"/>
+          <w:szCs w:val="28"/>
+        </w:rPr>
+        <w:t>, ktoré sú zodpovedné za autentifikáciu a vyhľadávanie piesní pomocou Spotify API.</w:t>
+      </w:r>
+    </w:p>
+    <w:p>
+      <w:pPr>
+        <w:jc w:val="both"/>
+        <w:rPr>
+          <w:rFonts w:cstheme="minorHAnsi"/>
+          <w:sz w:val="28"/>
+          <w:szCs w:val="28"/>
+        </w:rPr>
+      </w:pPr>
+      <w:r>
+        <w:rPr>
+          <w:rFonts w:cstheme="minorHAnsi"/>
+          <w:sz w:val="28"/>
+          <w:szCs w:val="28"/>
+        </w:rPr>
+        <w:t>Externé knižnice</w:t>
+      </w:r>
+      <w:r>
+        <w:rPr>
+          <w:rFonts w:cstheme="minorHAnsi"/>
+          <w:sz w:val="28"/>
+          <w:szCs w:val="28"/>
+        </w:rPr>
+        <w:t>: Aplikácia využíva knižnice</w:t>
+      </w:r>
+      <w:r>
+        <w:rPr>
+          <w:rFonts w:cstheme="minorHAnsi"/>
+          <w:sz w:val="28"/>
+          <w:szCs w:val="28"/>
+        </w:rPr>
+        <w:t xml:space="preserve"> </w:t>
+      </w:r>
+      <w:proofErr w:type="spellStart"/>
+      <w:r>
+        <w:rPr>
+          <w:rFonts w:cstheme="minorHAnsi"/>
+          <w:sz w:val="28"/>
+          <w:szCs w:val="28"/>
+        </w:rPr>
+        <w:t>okhttp</w:t>
+      </w:r>
+      <w:proofErr w:type="spellEnd"/>
+      <w:r>
+        <w:rPr>
+          <w:rFonts w:cstheme="minorHAnsi"/>
+          <w:sz w:val="28"/>
+          <w:szCs w:val="28"/>
+        </w:rPr>
+        <w:t xml:space="preserve"> a </w:t>
+      </w:r>
+      <w:proofErr w:type="spellStart"/>
+      <w:r>
+        <w:rPr>
+          <w:rFonts w:cstheme="minorHAnsi"/>
+          <w:sz w:val="28"/>
+          <w:szCs w:val="28"/>
+        </w:rPr>
+        <w:t>gson</w:t>
+      </w:r>
+      <w:proofErr w:type="spellEnd"/>
+      <w:r>
+        <w:rPr>
+          <w:rFonts w:cstheme="minorHAnsi"/>
+          <w:sz w:val="28"/>
+          <w:szCs w:val="28"/>
+        </w:rPr>
+        <w:t xml:space="preserve"> na spracovanie HTTP požiadaviek a JSON dát.</w:t>
+      </w:r>
     </w:p>
     <w:p>
       <w:pPr>
@@ -2363,54 +2741,42 @@
           <w:sz w:val="28"/>
         </w:rPr>
       </w:pPr>
-      <w:bookmarkStart w:id="18" w:name="_Toc167144317"/>
-      <w:bookmarkStart w:id="19" w:name="_Toc167148988"/>
-      <w:r>
-        <w:rPr>
-          <w:sz w:val="28"/>
-        </w:rPr>
-        <w:t>3.1. Knižnice a moduly</w:t>
-      </w:r>
-      <w:bookmarkEnd w:id="18"/>
+      <w:bookmarkStart w:id="19" w:name="_Toc167144318"/>
+    </w:p>
+    <w:p>
+      <w:pPr>
+        <w:pStyle w:val="Nadpis2"/>
+        <w:rPr>
+          <w:sz w:val="28"/>
+        </w:rPr>
+      </w:pPr>
+      <w:bookmarkStart w:id="20" w:name="_Toc167148989"/>
+      <w:r>
+        <w:rPr>
+          <w:sz w:val="28"/>
+        </w:rPr>
+        <w:t>3.2. Hlavný prúd vykonávania</w:t>
+      </w:r>
       <w:bookmarkEnd w:id="19"/>
-    </w:p>
-    <w:p>
-      <w:pPr>
-        <w:jc w:val="both"/>
-        <w:rPr>
-          <w:rFonts w:cstheme="minorHAnsi"/>
-          <w:sz w:val="28"/>
-          <w:szCs w:val="28"/>
-        </w:rPr>
-      </w:pPr>
-      <w:r>
-        <w:rPr>
-          <w:rFonts w:cstheme="minorHAnsi"/>
-          <w:sz w:val="28"/>
-          <w:szCs w:val="28"/>
-        </w:rPr>
-        <w:t>Aplikácia je rozdelená do niekoľkých modulov a využíva externé knižnice, ktoré zlepšujú jej funkčnosť a zjednodušujú kód:</w:t>
-      </w:r>
-    </w:p>
-    <w:p>
-      <w:pPr>
-        <w:jc w:val="both"/>
-        <w:rPr>
-          <w:rFonts w:cstheme="minorHAnsi"/>
-          <w:sz w:val="28"/>
-          <w:szCs w:val="28"/>
-        </w:rPr>
-      </w:pPr>
-    </w:p>
-    <w:p>
-      <w:pPr>
-        <w:jc w:val="both"/>
-        <w:rPr>
-          <w:rFonts w:cstheme="minorHAnsi"/>
-          <w:sz w:val="28"/>
-          <w:szCs w:val="28"/>
-        </w:rPr>
-      </w:pPr>
+      <w:bookmarkEnd w:id="20"/>
+    </w:p>
+    <w:p>
+      <w:pPr>
+        <w:jc w:val="both"/>
+        <w:rPr>
+          <w:rFonts w:cstheme="minorHAnsi"/>
+          <w:sz w:val="28"/>
+          <w:szCs w:val="28"/>
+        </w:rPr>
+      </w:pPr>
+      <w:r>
+        <w:rPr>
+          <w:rFonts w:cstheme="minorHAnsi"/>
+          <w:sz w:val="28"/>
+          <w:szCs w:val="28"/>
+        </w:rPr>
+        <w:t xml:space="preserve">Vstupným bodom aplikácie je trieda </w:t>
+      </w:r>
       <w:proofErr w:type="spellStart"/>
       <w:r>
         <w:rPr>
@@ -2418,7 +2784,7 @@
           <w:sz w:val="28"/>
           <w:szCs w:val="28"/>
         </w:rPr>
-        <w:t>dataAccessObject</w:t>
+        <w:t>Main</w:t>
       </w:r>
       <w:proofErr w:type="spellEnd"/>
       <w:r>
@@ -2427,7 +2793,7 @@
           <w:sz w:val="28"/>
           <w:szCs w:val="28"/>
         </w:rPr>
-        <w:t xml:space="preserve"> (DAO): Tento modul obsahuje rozhranie </w:t>
+        <w:t xml:space="preserve">, ktorá obsahuje metódu </w:t>
       </w:r>
       <w:proofErr w:type="spellStart"/>
       <w:r>
@@ -2436,7 +2802,7 @@
           <w:sz w:val="28"/>
           <w:szCs w:val="28"/>
         </w:rPr>
-        <w:t>SongDAO</w:t>
+        <w:t>main</w:t>
       </w:r>
       <w:proofErr w:type="spellEnd"/>
       <w:r>
@@ -2445,7 +2811,7 @@
           <w:sz w:val="28"/>
           <w:szCs w:val="28"/>
         </w:rPr>
-        <w:t xml:space="preserve"> a jeho implementáciu </w:t>
+        <w:t xml:space="preserve">. Táto metóda slúži na zobrazenie menu v konzole a spracovanie vstupov od užívateľa. Tu je opis základnej logiky vo vnútri metódy </w:t>
       </w:r>
       <w:proofErr w:type="spellStart"/>
       <w:r>
@@ -2454,6 +2820,52 @@
           <w:sz w:val="28"/>
           <w:szCs w:val="28"/>
         </w:rPr>
+        <w:t>main</w:t>
+      </w:r>
+      <w:proofErr w:type="spellEnd"/>
+      <w:r>
+        <w:rPr>
+          <w:rFonts w:cstheme="minorHAnsi"/>
+          <w:sz w:val="28"/>
+          <w:szCs w:val="28"/>
+        </w:rPr>
+        <w:t>:</w:t>
+      </w:r>
+    </w:p>
+    <w:p>
+      <w:pPr>
+        <w:jc w:val="both"/>
+        <w:rPr>
+          <w:rFonts w:cstheme="minorHAnsi"/>
+          <w:sz w:val="28"/>
+          <w:szCs w:val="28"/>
+        </w:rPr>
+      </w:pPr>
+    </w:p>
+    <w:p>
+      <w:pPr>
+        <w:jc w:val="both"/>
+        <w:rPr>
+          <w:rFonts w:cstheme="minorHAnsi"/>
+          <w:sz w:val="28"/>
+          <w:szCs w:val="28"/>
+        </w:rPr>
+      </w:pPr>
+      <w:r>
+        <w:rPr>
+          <w:rFonts w:cstheme="minorHAnsi"/>
+          <w:sz w:val="28"/>
+          <w:szCs w:val="28"/>
+        </w:rPr>
+        <w:t xml:space="preserve">Inicializácia komponentov: Vytvoria sa inštancie </w:t>
+      </w:r>
+      <w:proofErr w:type="spellStart"/>
+      <w:r>
+        <w:rPr>
+          <w:rFonts w:cstheme="minorHAnsi"/>
+          <w:sz w:val="28"/>
+          <w:szCs w:val="28"/>
+        </w:rPr>
         <w:t>InMemorySongDAO</w:t>
       </w:r>
       <w:proofErr w:type="spellEnd"/>
@@ -2463,25 +2875,7 @@
           <w:sz w:val="28"/>
           <w:szCs w:val="28"/>
         </w:rPr>
-        <w:t>. Tieto triedy sú zodpovedné za správu údajov piesní, ako je ukladanie, odstraňovanie a vyhľadávanie piesní v pamäti.</w:t>
-      </w:r>
-    </w:p>
-    <w:p>
-      <w:pPr>
-        <w:jc w:val="both"/>
-        <w:rPr>
-          <w:rFonts w:cstheme="minorHAnsi"/>
-          <w:sz w:val="28"/>
-          <w:szCs w:val="28"/>
-        </w:rPr>
-      </w:pPr>
-      <w:r>
-        <w:rPr>
-          <w:rFonts w:cstheme="minorHAnsi"/>
-          <w:sz w:val="28"/>
-          <w:szCs w:val="28"/>
-        </w:rPr>
-        <w:t xml:space="preserve">model: Obsahuje triedy Song a </w:t>
+        <w:t xml:space="preserve"> a </w:t>
       </w:r>
       <w:proofErr w:type="spellStart"/>
       <w:r>
@@ -2490,7 +2884,7 @@
           <w:sz w:val="28"/>
           <w:szCs w:val="28"/>
         </w:rPr>
-        <w:t>Playlist</w:t>
+        <w:t>MusicLibraryService</w:t>
       </w:r>
       <w:proofErr w:type="spellEnd"/>
       <w:r>
@@ -2499,18 +2893,69 @@
           <w:sz w:val="28"/>
           <w:szCs w:val="28"/>
         </w:rPr>
-        <w:t>, ktoré definujú štruktúru dátových objektov používaných v aplikácii.</w:t>
-      </w:r>
-    </w:p>
-    <w:p>
-      <w:pPr>
-        <w:jc w:val="both"/>
-        <w:rPr>
-          <w:rFonts w:cstheme="minorHAnsi"/>
-          <w:sz w:val="28"/>
-          <w:szCs w:val="28"/>
-        </w:rPr>
-      </w:pPr>
+        <w:t>.</w:t>
+      </w:r>
+    </w:p>
+    <w:p>
+      <w:pPr>
+        <w:jc w:val="both"/>
+        <w:rPr>
+          <w:rFonts w:cstheme="minorHAnsi"/>
+          <w:sz w:val="28"/>
+          <w:szCs w:val="28"/>
+        </w:rPr>
+      </w:pPr>
+      <w:r>
+        <w:rPr>
+          <w:rFonts w:cstheme="minorHAnsi"/>
+          <w:sz w:val="28"/>
+          <w:szCs w:val="28"/>
+        </w:rPr>
+        <w:t>Užívateľské menu: Aplikácia vypíše možnosti menu a načíta výber užívateľa.</w:t>
+      </w:r>
+    </w:p>
+    <w:p>
+      <w:pPr>
+        <w:jc w:val="both"/>
+        <w:rPr>
+          <w:rFonts w:cstheme="minorHAnsi"/>
+          <w:sz w:val="28"/>
+          <w:szCs w:val="28"/>
+        </w:rPr>
+      </w:pPr>
+      <w:r>
+        <w:rPr>
+          <w:rFonts w:cstheme="minorHAnsi"/>
+          <w:sz w:val="28"/>
+          <w:szCs w:val="28"/>
+        </w:rPr>
+        <w:lastRenderedPageBreak/>
+        <w:t xml:space="preserve">Spracovanie príkazov: Na základe </w:t>
+      </w:r>
+      <w:r>
+        <w:rPr>
+          <w:rFonts w:cstheme="minorHAnsi"/>
+          <w:sz w:val="28"/>
+          <w:szCs w:val="28"/>
+        </w:rPr>
+        <w:t>vstupu užívateľa</w:t>
+      </w:r>
+      <w:r>
+        <w:rPr>
+          <w:rFonts w:cstheme="minorHAnsi"/>
+          <w:sz w:val="28"/>
+          <w:szCs w:val="28"/>
+        </w:rPr>
+        <w:t xml:space="preserve"> sa </w:t>
+      </w:r>
+      <w:r>
+        <w:rPr>
+          <w:rFonts w:cstheme="minorHAnsi"/>
+          <w:sz w:val="28"/>
+          <w:szCs w:val="28"/>
+        </w:rPr>
+        <w:t xml:space="preserve">vykoná daná funkcia, od vyhľadania pesničky pomocou Spotify API po manažovanie </w:t>
+      </w:r>
       <w:proofErr w:type="spellStart"/>
       <w:r>
         <w:rPr>
@@ -2518,7 +2963,7 @@
           <w:sz w:val="28"/>
           <w:szCs w:val="28"/>
         </w:rPr>
-        <w:t>service</w:t>
+        <w:t>playlistov</w:t>
       </w:r>
       <w:proofErr w:type="spellEnd"/>
       <w:r>
@@ -2527,7 +2972,33 @@
           <w:sz w:val="28"/>
           <w:szCs w:val="28"/>
         </w:rPr>
-        <w:t xml:space="preserve">: Modul </w:t>
+        <w:t>.</w:t>
+      </w:r>
+    </w:p>
+    <w:p>
+      <w:pPr>
+        <w:jc w:val="both"/>
+        <w:rPr>
+          <w:rFonts w:cstheme="minorHAnsi"/>
+          <w:sz w:val="28"/>
+          <w:szCs w:val="28"/>
+        </w:rPr>
+      </w:pPr>
+      <w:r>
+        <w:rPr>
+          <w:rFonts w:cstheme="minorHAnsi"/>
+          <w:sz w:val="28"/>
+          <w:szCs w:val="28"/>
+        </w:rPr>
+        <w:t>Neustále opakovanie</w:t>
+      </w:r>
+      <w:r>
+        <w:rPr>
+          <w:rFonts w:cstheme="minorHAnsi"/>
+          <w:sz w:val="28"/>
+          <w:szCs w:val="28"/>
+        </w:rPr>
+        <w:t xml:space="preserve"> (</w:t>
       </w:r>
       <w:proofErr w:type="spellStart"/>
       <w:r>
@@ -2536,7 +3007,7 @@
           <w:sz w:val="28"/>
           <w:szCs w:val="28"/>
         </w:rPr>
-        <w:t>MusicLibraryService</w:t>
+        <w:t>loop</w:t>
       </w:r>
       <w:proofErr w:type="spellEnd"/>
       <w:r>
@@ -2545,7 +3016,145 @@
           <w:sz w:val="28"/>
           <w:szCs w:val="28"/>
         </w:rPr>
-        <w:t xml:space="preserve"> poskytuje logiku aplikácie pre správu piesní a </w:t>
+        <w:t>)</w:t>
+      </w:r>
+      <w:r>
+        <w:rPr>
+          <w:rFonts w:cstheme="minorHAnsi"/>
+          <w:sz w:val="28"/>
+          <w:szCs w:val="28"/>
+        </w:rPr>
+        <w:t>: Menu sa zobrazuje opakovane po každej operácii, čo užívateľovi umožňuje vykonávať ďalšie akcie, kým sa rozhodne ukončiť program.</w:t>
+      </w:r>
+    </w:p>
+    <w:p>
+      <w:pPr>
+        <w:jc w:val="both"/>
+        <w:rPr>
+          <w:rFonts w:cstheme="minorHAnsi"/>
+          <w:sz w:val="28"/>
+          <w:szCs w:val="28"/>
+        </w:rPr>
+      </w:pPr>
+    </w:p>
+    <w:p>
+      <w:pPr>
+        <w:pStyle w:val="Nadpis2"/>
+        <w:rPr>
+          <w:sz w:val="28"/>
+        </w:rPr>
+      </w:pPr>
+      <w:bookmarkStart w:id="21" w:name="_Toc167144319"/>
+      <w:bookmarkStart w:id="22" w:name="_Toc167148990"/>
+      <w:r>
+        <w:rPr>
+          <w:sz w:val="28"/>
+        </w:rPr>
+        <w:t>3.3. Funkcie správy dát</w:t>
+      </w:r>
+      <w:bookmarkEnd w:id="21"/>
+      <w:bookmarkEnd w:id="22"/>
+    </w:p>
+    <w:p>
+      <w:pPr>
+        <w:jc w:val="both"/>
+        <w:rPr>
+          <w:rFonts w:cstheme="minorHAnsi"/>
+          <w:sz w:val="28"/>
+          <w:szCs w:val="28"/>
+        </w:rPr>
+      </w:pPr>
+      <w:r>
+        <w:rPr>
+          <w:rFonts w:cstheme="minorHAnsi"/>
+          <w:sz w:val="28"/>
+          <w:szCs w:val="28"/>
+        </w:rPr>
+        <w:t>Pridanie piesne: Užívateľ zadá názov, interpreta a</w:t>
+      </w:r>
+      <w:r>
+        <w:rPr>
+          <w:rFonts w:cstheme="minorHAnsi"/>
+          <w:sz w:val="28"/>
+          <w:szCs w:val="28"/>
+        </w:rPr>
+        <w:t> </w:t>
+      </w:r>
+      <w:r>
+        <w:rPr>
+          <w:rFonts w:cstheme="minorHAnsi"/>
+          <w:sz w:val="28"/>
+          <w:szCs w:val="28"/>
+        </w:rPr>
+        <w:t>žáner</w:t>
+      </w:r>
+      <w:r>
+        <w:rPr>
+          <w:rFonts w:cstheme="minorHAnsi"/>
+          <w:sz w:val="28"/>
+          <w:szCs w:val="28"/>
+        </w:rPr>
+        <w:t xml:space="preserve"> (voliteľný)</w:t>
+      </w:r>
+      <w:r>
+        <w:rPr>
+          <w:rFonts w:cstheme="minorHAnsi"/>
+          <w:sz w:val="28"/>
+          <w:szCs w:val="28"/>
+        </w:rPr>
+        <w:t xml:space="preserve">. Aplikácia overí, či pieseň už </w:t>
+      </w:r>
+      <w:r>
+        <w:rPr>
+          <w:rFonts w:cstheme="minorHAnsi"/>
+          <w:sz w:val="28"/>
+          <w:szCs w:val="28"/>
+        </w:rPr>
+        <w:t>bola pridaná</w:t>
+      </w:r>
+      <w:r>
+        <w:rPr>
+          <w:rFonts w:cstheme="minorHAnsi"/>
+          <w:sz w:val="28"/>
+          <w:szCs w:val="28"/>
+        </w:rPr>
+        <w:t>, a potom vyhľadá dostupné piesne cez Spotify API. Užívateľ si vyberie želanú pieseň, ktorá sa pridá do lokálnej databázy.</w:t>
+      </w:r>
+    </w:p>
+    <w:p>
+      <w:pPr>
+        <w:jc w:val="both"/>
+        <w:rPr>
+          <w:rFonts w:cstheme="minorHAnsi"/>
+          <w:sz w:val="28"/>
+          <w:szCs w:val="28"/>
+        </w:rPr>
+      </w:pPr>
+      <w:r>
+        <w:rPr>
+          <w:rFonts w:cstheme="minorHAnsi"/>
+          <w:sz w:val="28"/>
+          <w:szCs w:val="28"/>
+        </w:rPr>
+        <w:t>Odstránenie piesne: Užívateľ zadá názov piesne na odstránenie. Aplikácia overí jej existenciu a odstráni ju.</w:t>
+      </w:r>
+    </w:p>
+    <w:p>
+      <w:pPr>
+        <w:jc w:val="both"/>
+        <w:rPr>
+          <w:rFonts w:cstheme="minorHAnsi"/>
+          <w:sz w:val="28"/>
+          <w:szCs w:val="28"/>
+        </w:rPr>
+      </w:pPr>
+      <w:r>
+        <w:rPr>
+          <w:rFonts w:cstheme="minorHAnsi"/>
+          <w:sz w:val="28"/>
+          <w:szCs w:val="28"/>
+        </w:rPr>
+        <w:t xml:space="preserve">Správa </w:t>
       </w:r>
       <w:proofErr w:type="spellStart"/>
       <w:r>
@@ -2563,18 +3172,8 @@
           <w:sz w:val="28"/>
           <w:szCs w:val="28"/>
         </w:rPr>
-        <w:t>, vrátane interakcie s Spotify API na získavanie informácií o piesňach.</w:t>
-      </w:r>
-    </w:p>
-    <w:p>
-      <w:pPr>
-        <w:jc w:val="both"/>
-        <w:rPr>
-          <w:rFonts w:cstheme="minorHAnsi"/>
-          <w:sz w:val="28"/>
-          <w:szCs w:val="28"/>
-        </w:rPr>
-      </w:pPr>
+        <w:t xml:space="preserve">: Užívatelia môžu vytvárať </w:t>
+      </w:r>
       <w:proofErr w:type="spellStart"/>
       <w:r>
         <w:rPr>
@@ -2582,7 +3181,7 @@
           <w:sz w:val="28"/>
           <w:szCs w:val="28"/>
         </w:rPr>
-        <w:t>spotify</w:t>
+        <w:t>playlisty</w:t>
       </w:r>
       <w:proofErr w:type="spellEnd"/>
       <w:r>
@@ -2591,7 +3190,7 @@
           <w:sz w:val="28"/>
           <w:szCs w:val="28"/>
         </w:rPr>
-        <w:t xml:space="preserve">: Obsahuje triedy </w:t>
+        <w:t xml:space="preserve">, pridávať do nich piesne, odstraňovať piesne z </w:t>
       </w:r>
       <w:proofErr w:type="spellStart"/>
       <w:r>
@@ -2600,6 +3199,260 @@
           <w:sz w:val="28"/>
           <w:szCs w:val="28"/>
         </w:rPr>
+        <w:t>playlistov</w:t>
+      </w:r>
+      <w:proofErr w:type="spellEnd"/>
+      <w:r>
+        <w:rPr>
+          <w:rFonts w:cstheme="minorHAnsi"/>
+          <w:sz w:val="28"/>
+          <w:szCs w:val="28"/>
+        </w:rPr>
+        <w:t xml:space="preserve"> a prezerať si </w:t>
+      </w:r>
+      <w:proofErr w:type="spellStart"/>
+      <w:r>
+        <w:rPr>
+          <w:rFonts w:cstheme="minorHAnsi"/>
+          <w:sz w:val="28"/>
+          <w:szCs w:val="28"/>
+        </w:rPr>
+        <w:t>playlisty</w:t>
+      </w:r>
+      <w:proofErr w:type="spellEnd"/>
+      <w:r>
+        <w:rPr>
+          <w:rFonts w:cstheme="minorHAnsi"/>
+          <w:sz w:val="28"/>
+          <w:szCs w:val="28"/>
+        </w:rPr>
+        <w:t>.</w:t>
+      </w:r>
+    </w:p>
+    <w:p>
+      <w:pPr>
+        <w:jc w:val="both"/>
+        <w:rPr>
+          <w:rFonts w:cstheme="minorHAnsi"/>
+          <w:sz w:val="28"/>
+          <w:szCs w:val="28"/>
+        </w:rPr>
+      </w:pPr>
+      <w:r>
+        <w:rPr>
+          <w:rFonts w:cstheme="minorHAnsi"/>
+          <w:sz w:val="28"/>
+          <w:szCs w:val="28"/>
+        </w:rPr>
+        <w:t>Vyhľadávanie: Užívatelia môžu vyhľadávať piesne podľa názvu</w:t>
+      </w:r>
+      <w:r>
+        <w:rPr>
+          <w:rFonts w:cstheme="minorHAnsi"/>
+          <w:sz w:val="28"/>
+          <w:szCs w:val="28"/>
+        </w:rPr>
+        <w:t xml:space="preserve"> (</w:t>
+      </w:r>
+      <w:proofErr w:type="spellStart"/>
+      <w:r>
+        <w:rPr>
+          <w:rFonts w:cstheme="minorHAnsi"/>
+          <w:sz w:val="28"/>
+          <w:szCs w:val="28"/>
+        </w:rPr>
+        <w:t>artist</w:t>
+      </w:r>
+      <w:proofErr w:type="spellEnd"/>
+      <w:r>
+        <w:rPr>
+          <w:rFonts w:cstheme="minorHAnsi"/>
+          <w:sz w:val="28"/>
+          <w:szCs w:val="28"/>
+        </w:rPr>
+        <w:t xml:space="preserve">, song </w:t>
+      </w:r>
+      <w:proofErr w:type="spellStart"/>
+      <w:r>
+        <w:rPr>
+          <w:rFonts w:cstheme="minorHAnsi"/>
+          <w:sz w:val="28"/>
+          <w:szCs w:val="28"/>
+        </w:rPr>
+        <w:t>name</w:t>
+      </w:r>
+      <w:proofErr w:type="spellEnd"/>
+      <w:r>
+        <w:rPr>
+          <w:rFonts w:cstheme="minorHAnsi"/>
+          <w:sz w:val="28"/>
+          <w:szCs w:val="28"/>
+        </w:rPr>
+        <w:t xml:space="preserve">) </w:t>
+      </w:r>
+      <w:r>
+        <w:rPr>
+          <w:rFonts w:cstheme="minorHAnsi"/>
+          <w:sz w:val="28"/>
+          <w:szCs w:val="28"/>
+        </w:rPr>
+        <w:t xml:space="preserve">a </w:t>
+      </w:r>
+      <w:proofErr w:type="spellStart"/>
+      <w:r>
+        <w:rPr>
+          <w:rFonts w:cstheme="minorHAnsi"/>
+          <w:sz w:val="28"/>
+          <w:szCs w:val="28"/>
+        </w:rPr>
+        <w:t>playlisty</w:t>
+      </w:r>
+      <w:proofErr w:type="spellEnd"/>
+      <w:r>
+        <w:rPr>
+          <w:rFonts w:cstheme="minorHAnsi"/>
+          <w:sz w:val="28"/>
+          <w:szCs w:val="28"/>
+        </w:rPr>
+        <w:t xml:space="preserve"> podľa mena.</w:t>
+      </w:r>
+    </w:p>
+    <w:p>
+      <w:pPr>
+        <w:jc w:val="both"/>
+        <w:rPr>
+          <w:rFonts w:cstheme="minorHAnsi"/>
+          <w:sz w:val="28"/>
+          <w:szCs w:val="28"/>
+        </w:rPr>
+      </w:pPr>
+    </w:p>
+    <w:p>
+      <w:pPr>
+        <w:pStyle w:val="Nadpis2"/>
+        <w:rPr>
+          <w:sz w:val="28"/>
+        </w:rPr>
+      </w:pPr>
+      <w:bookmarkStart w:id="23" w:name="_Toc167144320"/>
+      <w:bookmarkStart w:id="24" w:name="_Toc167148991"/>
+      <w:r>
+        <w:rPr>
+          <w:sz w:val="28"/>
+        </w:rPr>
+        <w:t>3.4. Výstup a užívateľské rozhranie</w:t>
+      </w:r>
+      <w:bookmarkEnd w:id="23"/>
+      <w:bookmarkEnd w:id="24"/>
+    </w:p>
+    <w:p>
+      <w:pPr>
+        <w:jc w:val="both"/>
+        <w:rPr>
+          <w:rFonts w:cstheme="minorHAnsi"/>
+          <w:sz w:val="28"/>
+          <w:szCs w:val="28"/>
+        </w:rPr>
+      </w:pPr>
+      <w:r>
+        <w:rPr>
+          <w:rFonts w:cstheme="minorHAnsi"/>
+          <w:sz w:val="28"/>
+          <w:szCs w:val="28"/>
+        </w:rPr>
+        <w:t>Všetka interakcia s užívateľom prebieha cez konzolové rozhranie, kde sú výstupy zobrazené v texte a užívateľ zadáva svoje príkazy cez klávesnicu. Toto jednoduché rozhranie umožňuje rýchlu a efektívnu manipuláciu s dátami bez potreby grafického užívateľského rozhrania.</w:t>
+      </w:r>
+    </w:p>
+    <w:p>
+      <w:pPr>
+        <w:jc w:val="both"/>
+        <w:rPr>
+          <w:rFonts w:cstheme="minorHAnsi"/>
+          <w:sz w:val="28"/>
+          <w:szCs w:val="28"/>
+        </w:rPr>
+      </w:pPr>
+    </w:p>
+    <w:p>
+      <w:pPr>
+        <w:pStyle w:val="Nadpis2"/>
+        <w:rPr>
+          <w:sz w:val="28"/>
+        </w:rPr>
+      </w:pPr>
+      <w:bookmarkStart w:id="25" w:name="_Toc167144321"/>
+      <w:bookmarkStart w:id="26" w:name="_Toc167148992"/>
+      <w:r>
+        <w:rPr>
+          <w:sz w:val="28"/>
+        </w:rPr>
+        <w:t>3.5. Integrovanie s externý</w:t>
+      </w:r>
+      <w:r>
+        <w:rPr>
+          <w:sz w:val="28"/>
+        </w:rPr>
+        <w:t>m</w:t>
+      </w:r>
+      <w:r>
+        <w:rPr>
+          <w:sz w:val="28"/>
+        </w:rPr>
+        <w:t xml:space="preserve"> API</w:t>
+      </w:r>
+      <w:bookmarkEnd w:id="25"/>
+      <w:bookmarkEnd w:id="26"/>
+    </w:p>
+    <w:p>
+      <w:pPr>
+        <w:jc w:val="both"/>
+        <w:rPr>
+          <w:rFonts w:cstheme="minorHAnsi"/>
+          <w:sz w:val="28"/>
+          <w:szCs w:val="28"/>
+        </w:rPr>
+      </w:pPr>
+      <w:r>
+        <w:rPr>
+          <w:rFonts w:cstheme="minorHAnsi"/>
+          <w:sz w:val="28"/>
+          <w:szCs w:val="28"/>
+        </w:rPr>
+        <w:t>Aplikácia sa spolieha na Spotify API pre zí</w:t>
+      </w:r>
+      <w:r>
+        <w:rPr>
+          <w:rFonts w:cstheme="minorHAnsi"/>
+          <w:sz w:val="28"/>
+          <w:szCs w:val="28"/>
+        </w:rPr>
+        <w:t>skavanie informácií o piesňach:</w:t>
+      </w:r>
+    </w:p>
+    <w:p>
+      <w:pPr>
+        <w:jc w:val="both"/>
+        <w:rPr>
+          <w:rFonts w:cstheme="minorHAnsi"/>
+          <w:sz w:val="28"/>
+          <w:szCs w:val="28"/>
+        </w:rPr>
+      </w:pPr>
+      <w:r>
+        <w:rPr>
+          <w:rFonts w:cstheme="minorHAnsi"/>
+          <w:sz w:val="28"/>
+          <w:szCs w:val="28"/>
+        </w:rPr>
+        <w:t xml:space="preserve">Autentifikácia: </w:t>
+      </w:r>
+      <w:proofErr w:type="spellStart"/>
+      <w:r>
+        <w:rPr>
+          <w:rFonts w:cstheme="minorHAnsi"/>
+          <w:sz w:val="28"/>
+          <w:szCs w:val="28"/>
+        </w:rPr>
         <w:t>SpotifyAuth</w:t>
       </w:r>
       <w:proofErr w:type="spellEnd"/>
@@ -2609,6 +3462,32 @@
           <w:sz w:val="28"/>
           <w:szCs w:val="28"/>
         </w:rPr>
+        <w:t xml:space="preserve"> získava prístupový token používaním </w:t>
+      </w:r>
+      <w:proofErr w:type="spellStart"/>
+      <w:r>
+        <w:rPr>
+          <w:rFonts w:cstheme="minorHAnsi"/>
+          <w:sz w:val="28"/>
+          <w:szCs w:val="28"/>
+        </w:rPr>
+        <w:t>client</w:t>
+      </w:r>
+      <w:r>
+        <w:rPr>
+          <w:rFonts w:cstheme="minorHAnsi"/>
+          <w:sz w:val="28"/>
+          <w:szCs w:val="28"/>
+        </w:rPr>
+        <w:t>ID</w:t>
+      </w:r>
+      <w:proofErr w:type="spellEnd"/>
+      <w:r>
+        <w:rPr>
+          <w:rFonts w:cstheme="minorHAnsi"/>
+          <w:sz w:val="28"/>
+          <w:szCs w:val="28"/>
+        </w:rPr>
         <w:t xml:space="preserve"> a </w:t>
       </w:r>
       <w:proofErr w:type="spellStart"/>
@@ -2618,6 +3497,76 @@
           <w:sz w:val="28"/>
           <w:szCs w:val="28"/>
         </w:rPr>
+        <w:t>clientSecret</w:t>
+      </w:r>
+      <w:proofErr w:type="spellEnd"/>
+      <w:r>
+        <w:rPr>
+          <w:rFonts w:cstheme="minorHAnsi"/>
+          <w:sz w:val="28"/>
+          <w:szCs w:val="28"/>
+        </w:rPr>
+        <w:t>, ktoré sú uložené v konfiguračnom súbore</w:t>
+      </w:r>
+      <w:r>
+        <w:rPr>
+          <w:rFonts w:cstheme="minorHAnsi"/>
+          <w:sz w:val="28"/>
+          <w:szCs w:val="28"/>
+        </w:rPr>
+        <w:t xml:space="preserve"> (</w:t>
+      </w:r>
+      <w:proofErr w:type="spellStart"/>
+      <w:r>
+        <w:rPr>
+          <w:rFonts w:cstheme="minorHAnsi"/>
+          <w:sz w:val="28"/>
+          <w:szCs w:val="28"/>
+        </w:rPr>
+        <w:t>config.properties</w:t>
+      </w:r>
+      <w:proofErr w:type="spellEnd"/>
+      <w:r>
+        <w:rPr>
+          <w:rFonts w:cstheme="minorHAnsi"/>
+          <w:sz w:val="28"/>
+          <w:szCs w:val="28"/>
+        </w:rPr>
+        <w:t>)</w:t>
+      </w:r>
+      <w:r>
+        <w:rPr>
+          <w:rFonts w:cstheme="minorHAnsi"/>
+          <w:sz w:val="28"/>
+          <w:szCs w:val="28"/>
+        </w:rPr>
+        <w:t>.</w:t>
+      </w:r>
+    </w:p>
+    <w:p>
+      <w:pPr>
+        <w:jc w:val="both"/>
+        <w:rPr>
+          <w:rFonts w:cstheme="minorHAnsi"/>
+          <w:sz w:val="28"/>
+          <w:szCs w:val="28"/>
+        </w:rPr>
+      </w:pPr>
+      <w:r>
+        <w:rPr>
+          <w:rFonts w:cstheme="minorHAnsi"/>
+          <w:sz w:val="28"/>
+          <w:szCs w:val="28"/>
+        </w:rPr>
+        <w:t xml:space="preserve">Vyhľadávanie piesní: </w:t>
+      </w:r>
+      <w:proofErr w:type="spellStart"/>
+      <w:r>
+        <w:rPr>
+          <w:rFonts w:cstheme="minorHAnsi"/>
+          <w:sz w:val="28"/>
+          <w:szCs w:val="28"/>
+        </w:rPr>
         <w:t>SpotifySearch</w:t>
       </w:r>
       <w:proofErr w:type="spellEnd"/>
@@ -2627,77 +3576,7 @@
           <w:sz w:val="28"/>
           <w:szCs w:val="28"/>
         </w:rPr>
-        <w:t>, ktoré sú zodpovedné za autentifikáciu a vyhľadávanie piesní pomocou Spotify API.</w:t>
-      </w:r>
-    </w:p>
-    <w:p>
-      <w:pPr>
-        <w:jc w:val="both"/>
-        <w:rPr>
-          <w:rFonts w:cstheme="minorHAnsi"/>
-          <w:sz w:val="28"/>
-          <w:szCs w:val="28"/>
-        </w:rPr>
-      </w:pPr>
-      <w:r>
-        <w:rPr>
-          <w:rFonts w:cstheme="minorHAnsi"/>
-          <w:sz w:val="28"/>
-          <w:szCs w:val="28"/>
-        </w:rPr>
-        <w:t>Externé knižnice</w:t>
-      </w:r>
-      <w:r>
-        <w:rPr>
-          <w:rFonts w:cstheme="minorHAnsi"/>
-          <w:sz w:val="28"/>
-          <w:szCs w:val="28"/>
-        </w:rPr>
-        <w:t>: Aplikácia využíva knižnice</w:t>
-      </w:r>
-      <w:r>
-        <w:rPr>
-          <w:rFonts w:cstheme="minorHAnsi"/>
-          <w:sz w:val="28"/>
-          <w:szCs w:val="28"/>
-        </w:rPr>
-        <w:t xml:space="preserve"> </w:t>
-      </w:r>
-      <w:proofErr w:type="spellStart"/>
-      <w:r>
-        <w:rPr>
-          <w:rFonts w:cstheme="minorHAnsi"/>
-          <w:sz w:val="28"/>
-          <w:szCs w:val="28"/>
-        </w:rPr>
-        <w:t>okhttp</w:t>
-      </w:r>
-      <w:proofErr w:type="spellEnd"/>
-      <w:r>
-        <w:rPr>
-          <w:rFonts w:cstheme="minorHAnsi"/>
-          <w:sz w:val="28"/>
-          <w:szCs w:val="28"/>
-        </w:rPr>
-        <w:t xml:space="preserve"> a </w:t>
-      </w:r>
-      <w:proofErr w:type="spellStart"/>
-      <w:r>
-        <w:rPr>
-          <w:rFonts w:cstheme="minorHAnsi"/>
-          <w:sz w:val="28"/>
-          <w:szCs w:val="28"/>
-        </w:rPr>
-        <w:t>gson</w:t>
-      </w:r>
-      <w:proofErr w:type="spellEnd"/>
-      <w:r>
-        <w:rPr>
-          <w:rFonts w:cstheme="minorHAnsi"/>
-          <w:sz w:val="28"/>
-          <w:szCs w:val="28"/>
-        </w:rPr>
-        <w:t xml:space="preserve"> na spracovanie HTTP požiadaviek a JSON dát.</w:t>
+        <w:t xml:space="preserve"> realizuje požiadavky na vyhľadávanie piesní na základe užívateľom zadaného názvu a interpreta. Výsledky z Spotify sú spracované a prezentované užívateľovi na výber.</w:t>
       </w:r>
     </w:p>
     <w:p>
@@ -2717,7 +3596,88 @@
           <w:sz w:val="28"/>
         </w:rPr>
       </w:pPr>
-      <w:bookmarkStart w:id="20" w:name="_Toc167144318"/>
+      <w:bookmarkStart w:id="27" w:name="_Toc167144322"/>
+      <w:bookmarkStart w:id="28" w:name="_Toc167148993"/>
+      <w:r>
+        <w:rPr>
+          <w:sz w:val="28"/>
+        </w:rPr>
+        <w:t>3.6. Spracovanie chýb</w:t>
+      </w:r>
+      <w:bookmarkEnd w:id="27"/>
+      <w:bookmarkEnd w:id="28"/>
+    </w:p>
+    <w:p>
+      <w:pPr>
+        <w:jc w:val="both"/>
+        <w:rPr>
+          <w:rFonts w:cstheme="minorHAnsi"/>
+          <w:sz w:val="28"/>
+          <w:szCs w:val="28"/>
+        </w:rPr>
+      </w:pPr>
+      <w:r>
+        <w:rPr>
+          <w:rFonts w:cstheme="minorHAnsi"/>
+          <w:sz w:val="28"/>
+          <w:szCs w:val="28"/>
+        </w:rPr>
+        <w:t xml:space="preserve">Aplikácia obsahuje základné spracovanie chýb, aby sa zabezpečilo, že užívateľ bude informovaný o problémoch, ako sú chyby v sieťovom pripojení </w:t>
+      </w:r>
+      <w:r>
+        <w:rPr>
+          <w:rFonts w:cstheme="minorHAnsi"/>
+          <w:sz w:val="28"/>
+          <w:szCs w:val="28"/>
+        </w:rPr>
+        <w:t>alebo chyby pri spracovaní dát:</w:t>
+      </w:r>
+    </w:p>
+    <w:p>
+      <w:pPr>
+        <w:jc w:val="both"/>
+        <w:rPr>
+          <w:rFonts w:cstheme="minorHAnsi"/>
+          <w:sz w:val="28"/>
+          <w:szCs w:val="28"/>
+        </w:rPr>
+      </w:pPr>
+      <w:r>
+        <w:rPr>
+          <w:rFonts w:cstheme="minorHAnsi"/>
+          <w:sz w:val="28"/>
+          <w:szCs w:val="28"/>
+        </w:rPr>
+        <w:t>Výnimky pri sieťových požiadavkách: Ak dôjde k chybe pri komunikácii so Spotify API, užívateľ je informovaný o probléme a operácia sa ukončí.</w:t>
+      </w:r>
+    </w:p>
+    <w:p>
+      <w:pPr>
+        <w:jc w:val="both"/>
+        <w:rPr>
+          <w:rFonts w:cstheme="minorHAnsi"/>
+          <w:sz w:val="28"/>
+          <w:szCs w:val="28"/>
+        </w:rPr>
+      </w:pPr>
+      <w:r>
+        <w:rPr>
+          <w:rFonts w:cstheme="minorHAnsi"/>
+          <w:sz w:val="28"/>
+          <w:szCs w:val="28"/>
+        </w:rPr>
+        <w:t>Chyby pri vstupoch od užívateľa: Neplatné alebo neexistujúce vstupy sú zachytené a užívateľ je vyzvaný, aby zadal platné údaje.</w:t>
+      </w:r>
+    </w:p>
+    <w:p>
+      <w:pPr>
+        <w:jc w:val="both"/>
+        <w:rPr>
+          <w:rFonts w:cstheme="minorHAnsi"/>
+          <w:sz w:val="28"/>
+          <w:szCs w:val="28"/>
+        </w:rPr>
+      </w:pPr>
     </w:p>
     <w:p>
       <w:pPr>
@@ -2726,280 +3686,41 @@
           <w:sz w:val="28"/>
         </w:rPr>
       </w:pPr>
-      <w:bookmarkStart w:id="21" w:name="_Toc167148989"/>
-      <w:r>
-        <w:rPr>
-          <w:sz w:val="28"/>
-        </w:rPr>
-        <w:t>3.2. Hlavný prúd vykonávania</w:t>
-      </w:r>
-      <w:bookmarkEnd w:id="20"/>
-      <w:bookmarkEnd w:id="21"/>
-    </w:p>
-    <w:p>
-      <w:pPr>
-        <w:jc w:val="both"/>
-        <w:rPr>
-          <w:rFonts w:cstheme="minorHAnsi"/>
-          <w:sz w:val="28"/>
-          <w:szCs w:val="28"/>
-        </w:rPr>
-      </w:pPr>
-      <w:r>
-        <w:rPr>
-          <w:rFonts w:cstheme="minorHAnsi"/>
-          <w:sz w:val="28"/>
-          <w:szCs w:val="28"/>
-        </w:rPr>
-        <w:t xml:space="preserve">Vstupným bodom aplikácie je trieda </w:t>
-      </w:r>
-      <w:proofErr w:type="spellStart"/>
-      <w:r>
-        <w:rPr>
-          <w:rFonts w:cstheme="minorHAnsi"/>
-          <w:sz w:val="28"/>
-          <w:szCs w:val="28"/>
-        </w:rPr>
-        <w:t>Main</w:t>
-      </w:r>
-      <w:proofErr w:type="spellEnd"/>
-      <w:r>
-        <w:rPr>
-          <w:rFonts w:cstheme="minorHAnsi"/>
-          <w:sz w:val="28"/>
-          <w:szCs w:val="28"/>
-        </w:rPr>
-        <w:t xml:space="preserve">, ktorá obsahuje metódu </w:t>
-      </w:r>
-      <w:proofErr w:type="spellStart"/>
-      <w:r>
-        <w:rPr>
-          <w:rFonts w:cstheme="minorHAnsi"/>
-          <w:sz w:val="28"/>
-          <w:szCs w:val="28"/>
-        </w:rPr>
-        <w:t>main</w:t>
-      </w:r>
-      <w:proofErr w:type="spellEnd"/>
-      <w:r>
-        <w:rPr>
-          <w:rFonts w:cstheme="minorHAnsi"/>
-          <w:sz w:val="28"/>
-          <w:szCs w:val="28"/>
-        </w:rPr>
-        <w:t xml:space="preserve">. Táto metóda slúži na zobrazenie menu v konzole a spracovanie vstupov od užívateľa. Tu je opis základnej logiky vo vnútri metódy </w:t>
-      </w:r>
-      <w:proofErr w:type="spellStart"/>
-      <w:r>
-        <w:rPr>
-          <w:rFonts w:cstheme="minorHAnsi"/>
-          <w:sz w:val="28"/>
-          <w:szCs w:val="28"/>
-        </w:rPr>
-        <w:t>main</w:t>
-      </w:r>
-      <w:proofErr w:type="spellEnd"/>
-      <w:r>
-        <w:rPr>
-          <w:rFonts w:cstheme="minorHAnsi"/>
-          <w:sz w:val="28"/>
-          <w:szCs w:val="28"/>
-        </w:rPr>
-        <w:t>:</w:t>
-      </w:r>
-    </w:p>
-    <w:p>
-      <w:pPr>
-        <w:jc w:val="both"/>
-        <w:rPr>
-          <w:rFonts w:cstheme="minorHAnsi"/>
-          <w:sz w:val="28"/>
-          <w:szCs w:val="28"/>
-        </w:rPr>
-      </w:pPr>
-    </w:p>
-    <w:p>
-      <w:pPr>
-        <w:jc w:val="both"/>
-        <w:rPr>
-          <w:rFonts w:cstheme="minorHAnsi"/>
-          <w:sz w:val="28"/>
-          <w:szCs w:val="28"/>
-        </w:rPr>
-      </w:pPr>
-      <w:r>
-        <w:rPr>
-          <w:rFonts w:cstheme="minorHAnsi"/>
-          <w:sz w:val="28"/>
-          <w:szCs w:val="28"/>
-        </w:rPr>
-        <w:t xml:space="preserve">Inicializácia komponentov: Vytvoria sa inštancie </w:t>
-      </w:r>
-      <w:proofErr w:type="spellStart"/>
-      <w:r>
-        <w:rPr>
-          <w:rFonts w:cstheme="minorHAnsi"/>
-          <w:sz w:val="28"/>
-          <w:szCs w:val="28"/>
-        </w:rPr>
-        <w:t>InMemorySongDAO</w:t>
-      </w:r>
-      <w:proofErr w:type="spellEnd"/>
-      <w:r>
-        <w:rPr>
-          <w:rFonts w:cstheme="minorHAnsi"/>
-          <w:sz w:val="28"/>
-          <w:szCs w:val="28"/>
-        </w:rPr>
-        <w:t xml:space="preserve"> a </w:t>
-      </w:r>
-      <w:proofErr w:type="spellStart"/>
-      <w:r>
-        <w:rPr>
-          <w:rFonts w:cstheme="minorHAnsi"/>
-          <w:sz w:val="28"/>
-          <w:szCs w:val="28"/>
-        </w:rPr>
-        <w:t>MusicLibraryService</w:t>
-      </w:r>
-      <w:proofErr w:type="spellEnd"/>
-      <w:r>
-        <w:rPr>
-          <w:rFonts w:cstheme="minorHAnsi"/>
-          <w:sz w:val="28"/>
-          <w:szCs w:val="28"/>
-        </w:rPr>
-        <w:t>.</w:t>
-      </w:r>
-    </w:p>
-    <w:p>
-      <w:pPr>
-        <w:jc w:val="both"/>
-        <w:rPr>
-          <w:rFonts w:cstheme="minorHAnsi"/>
-          <w:sz w:val="28"/>
-          <w:szCs w:val="28"/>
-        </w:rPr>
-      </w:pPr>
-      <w:r>
-        <w:rPr>
-          <w:rFonts w:cstheme="minorHAnsi"/>
-          <w:sz w:val="28"/>
-          <w:szCs w:val="28"/>
-        </w:rPr>
-        <w:t>Užívateľské menu: Aplikácia vypíše možnosti menu a načíta výber užívateľa.</w:t>
-      </w:r>
-    </w:p>
-    <w:p>
-      <w:pPr>
-        <w:jc w:val="both"/>
-        <w:rPr>
-          <w:rFonts w:cstheme="minorHAnsi"/>
-          <w:sz w:val="28"/>
-          <w:szCs w:val="28"/>
-        </w:rPr>
-      </w:pPr>
-      <w:r>
-        <w:rPr>
-          <w:rFonts w:cstheme="minorHAnsi"/>
-          <w:sz w:val="28"/>
-          <w:szCs w:val="28"/>
-        </w:rPr>
-        <w:t xml:space="preserve">Spracovanie príkazov: Na základe </w:t>
-      </w:r>
-      <w:r>
-        <w:rPr>
-          <w:rFonts w:cstheme="minorHAnsi"/>
-          <w:sz w:val="28"/>
-          <w:szCs w:val="28"/>
-        </w:rPr>
-        <w:t>vstupu užívateľa</w:t>
-      </w:r>
-      <w:r>
-        <w:rPr>
-          <w:rFonts w:cstheme="minorHAnsi"/>
-          <w:sz w:val="28"/>
-          <w:szCs w:val="28"/>
-        </w:rPr>
-        <w:t xml:space="preserve"> sa </w:t>
-      </w:r>
-      <w:r>
-        <w:rPr>
-          <w:rFonts w:cstheme="minorHAnsi"/>
-          <w:sz w:val="28"/>
-          <w:szCs w:val="28"/>
-        </w:rPr>
-        <w:t xml:space="preserve">vykoná daná funkcia, od vyhľadania pesničky pomocou Spotify API po manažovanie </w:t>
-      </w:r>
-      <w:proofErr w:type="spellStart"/>
-      <w:r>
-        <w:rPr>
-          <w:rFonts w:cstheme="minorHAnsi"/>
-          <w:sz w:val="28"/>
-          <w:szCs w:val="28"/>
-        </w:rPr>
-        <w:t>playlistov</w:t>
-      </w:r>
-      <w:proofErr w:type="spellEnd"/>
-      <w:r>
-        <w:rPr>
-          <w:rFonts w:cstheme="minorHAnsi"/>
-          <w:sz w:val="28"/>
-          <w:szCs w:val="28"/>
-        </w:rPr>
-        <w:t>.</w:t>
-      </w:r>
-    </w:p>
-    <w:p>
-      <w:pPr>
-        <w:jc w:val="both"/>
-        <w:rPr>
-          <w:rFonts w:cstheme="minorHAnsi"/>
-          <w:sz w:val="28"/>
-          <w:szCs w:val="28"/>
-        </w:rPr>
-      </w:pPr>
-      <w:r>
-        <w:rPr>
-          <w:rFonts w:cstheme="minorHAnsi"/>
-          <w:sz w:val="28"/>
-          <w:szCs w:val="28"/>
-        </w:rPr>
-        <w:t>Neustále opakovanie</w:t>
-      </w:r>
-      <w:r>
-        <w:rPr>
-          <w:rFonts w:cstheme="minorHAnsi"/>
-          <w:sz w:val="28"/>
-          <w:szCs w:val="28"/>
-        </w:rPr>
-        <w:t xml:space="preserve"> (</w:t>
-      </w:r>
-      <w:proofErr w:type="spellStart"/>
-      <w:r>
-        <w:rPr>
-          <w:rFonts w:cstheme="minorHAnsi"/>
-          <w:sz w:val="28"/>
-          <w:szCs w:val="28"/>
-        </w:rPr>
-        <w:t>loop</w:t>
-      </w:r>
-      <w:proofErr w:type="spellEnd"/>
-      <w:r>
-        <w:rPr>
-          <w:rFonts w:cstheme="minorHAnsi"/>
-          <w:sz w:val="28"/>
-          <w:szCs w:val="28"/>
-        </w:rPr>
-        <w:t>)</w:t>
-      </w:r>
-      <w:r>
-        <w:rPr>
-          <w:rFonts w:cstheme="minorHAnsi"/>
-          <w:sz w:val="28"/>
-          <w:szCs w:val="28"/>
-        </w:rPr>
-        <w:t>: Menu sa zobrazuje opakovane po každej operácii, čo užívateľovi umožňuje vykonávať ďalšie akcie, kým sa rozhodne ukončiť program.</w:t>
+      <w:bookmarkStart w:id="29" w:name="_Toc167144323"/>
+      <w:bookmarkStart w:id="30" w:name="_Toc167148994"/>
+      <w:r>
+        <w:rPr>
+          <w:sz w:val="28"/>
+        </w:rPr>
+        <w:t>3.7. Bezpečnosť a správa citlivých údajov</w:t>
+      </w:r>
+      <w:bookmarkEnd w:id="29"/>
+      <w:bookmarkEnd w:id="30"/>
+    </w:p>
+    <w:p>
+      <w:pPr>
+        <w:jc w:val="both"/>
+        <w:rPr>
+          <w:rFonts w:cstheme="minorHAnsi"/>
+          <w:sz w:val="28"/>
+          <w:szCs w:val="28"/>
+        </w:rPr>
+      </w:pPr>
+      <w:r>
+        <w:rPr>
+          <w:rFonts w:cstheme="minorHAnsi"/>
+          <w:sz w:val="28"/>
+          <w:szCs w:val="28"/>
+        </w:rPr>
+        <w:t xml:space="preserve">Citlivé </w:t>
+      </w:r>
+      <w:r>
+        <w:rPr>
+          <w:rFonts w:cstheme="minorHAnsi"/>
+          <w:sz w:val="28"/>
+          <w:szCs w:val="28"/>
+        </w:rPr>
+        <w:t>údaje, vrátane prihlasovacích údajov k Spotify, sú bezpečne uložené v konfiguračnom súbore, ktorý je načítaný za behu a nie je priamo prístupný z kódu, čo minimalizuje riziko ich úniku.</w:t>
       </w:r>
     </w:p>
     <w:p>
@@ -3019,803 +3740,106 @@
           <w:sz w:val="28"/>
         </w:rPr>
       </w:pPr>
-      <w:bookmarkStart w:id="22" w:name="_Toc167144319"/>
-      <w:bookmarkStart w:id="23" w:name="_Toc167148990"/>
-      <w:r>
-        <w:rPr>
-          <w:sz w:val="28"/>
-        </w:rPr>
-        <w:t>3.3. Funkcie správy dát</w:t>
-      </w:r>
-      <w:bookmarkEnd w:id="22"/>
-      <w:bookmarkEnd w:id="23"/>
-    </w:p>
-    <w:p>
-      <w:pPr>
-        <w:jc w:val="both"/>
-        <w:rPr>
-          <w:rFonts w:cstheme="minorHAnsi"/>
-          <w:sz w:val="28"/>
-          <w:szCs w:val="28"/>
-        </w:rPr>
-      </w:pPr>
-      <w:r>
-        <w:rPr>
-          <w:rFonts w:cstheme="minorHAnsi"/>
-          <w:sz w:val="28"/>
-          <w:szCs w:val="28"/>
-        </w:rPr>
-        <w:t>Pridanie piesne: Užívateľ zadá názov, interpreta a</w:t>
-      </w:r>
-      <w:r>
-        <w:rPr>
-          <w:rFonts w:cstheme="minorHAnsi"/>
-          <w:sz w:val="28"/>
-          <w:szCs w:val="28"/>
-        </w:rPr>
-        <w:t> </w:t>
-      </w:r>
-      <w:r>
-        <w:rPr>
-          <w:rFonts w:cstheme="minorHAnsi"/>
-          <w:sz w:val="28"/>
-          <w:szCs w:val="28"/>
-        </w:rPr>
-        <w:t>žáner</w:t>
-      </w:r>
-      <w:r>
-        <w:rPr>
-          <w:rFonts w:cstheme="minorHAnsi"/>
-          <w:sz w:val="28"/>
-          <w:szCs w:val="28"/>
-        </w:rPr>
-        <w:t xml:space="preserve"> (voliteľný)</w:t>
-      </w:r>
-      <w:r>
-        <w:rPr>
-          <w:rFonts w:cstheme="minorHAnsi"/>
-          <w:sz w:val="28"/>
-          <w:szCs w:val="28"/>
-        </w:rPr>
-        <w:t xml:space="preserve">. Aplikácia overí, či pieseň už </w:t>
-      </w:r>
-      <w:r>
-        <w:rPr>
-          <w:rFonts w:cstheme="minorHAnsi"/>
-          <w:sz w:val="28"/>
-          <w:szCs w:val="28"/>
-        </w:rPr>
-        <w:t>bola pridaná</w:t>
-      </w:r>
-      <w:r>
-        <w:rPr>
-          <w:rFonts w:cstheme="minorHAnsi"/>
-          <w:sz w:val="28"/>
-          <w:szCs w:val="28"/>
-        </w:rPr>
-        <w:t>, a potom vyhľadá dostupné piesne cez Spotify API. Užívateľ si vyberie želanú pieseň, ktorá sa pridá do lokálnej databázy.</w:t>
-      </w:r>
-    </w:p>
-    <w:p>
-      <w:pPr>
-        <w:jc w:val="both"/>
-        <w:rPr>
-          <w:rFonts w:cstheme="minorHAnsi"/>
-          <w:sz w:val="28"/>
-          <w:szCs w:val="28"/>
-        </w:rPr>
-      </w:pPr>
-      <w:r>
-        <w:rPr>
-          <w:rFonts w:cstheme="minorHAnsi"/>
-          <w:sz w:val="28"/>
-          <w:szCs w:val="28"/>
-        </w:rPr>
-        <w:t>Odstránenie piesne: Užívateľ zadá názov piesne na odstránenie. Aplikácia overí jej existenciu a odstráni ju.</w:t>
-      </w:r>
-    </w:p>
-    <w:p>
-      <w:pPr>
-        <w:jc w:val="both"/>
-        <w:rPr>
-          <w:rFonts w:cstheme="minorHAnsi"/>
-          <w:sz w:val="28"/>
-          <w:szCs w:val="28"/>
-        </w:rPr>
-      </w:pPr>
-      <w:r>
-        <w:rPr>
-          <w:rFonts w:cstheme="minorHAnsi"/>
-          <w:sz w:val="28"/>
-          <w:szCs w:val="28"/>
-        </w:rPr>
-        <w:t xml:space="preserve">Správa </w:t>
-      </w:r>
-      <w:proofErr w:type="spellStart"/>
-      <w:r>
-        <w:rPr>
-          <w:rFonts w:cstheme="minorHAnsi"/>
-          <w:sz w:val="28"/>
-          <w:szCs w:val="28"/>
-        </w:rPr>
-        <w:t>playlistov</w:t>
-      </w:r>
-      <w:proofErr w:type="spellEnd"/>
-      <w:r>
-        <w:rPr>
-          <w:rFonts w:cstheme="minorHAnsi"/>
-          <w:sz w:val="28"/>
-          <w:szCs w:val="28"/>
-        </w:rPr>
-        <w:t xml:space="preserve">: Užívatelia môžu vytvárať </w:t>
-      </w:r>
-      <w:proofErr w:type="spellStart"/>
-      <w:r>
-        <w:rPr>
-          <w:rFonts w:cstheme="minorHAnsi"/>
-          <w:sz w:val="28"/>
-          <w:szCs w:val="28"/>
-        </w:rPr>
-        <w:t>playlisty</w:t>
-      </w:r>
-      <w:proofErr w:type="spellEnd"/>
-      <w:r>
-        <w:rPr>
-          <w:rFonts w:cstheme="minorHAnsi"/>
-          <w:sz w:val="28"/>
-          <w:szCs w:val="28"/>
-        </w:rPr>
-        <w:t xml:space="preserve">, pridávať do nich piesne, odstraňovať piesne z </w:t>
-      </w:r>
-      <w:proofErr w:type="spellStart"/>
-      <w:r>
-        <w:rPr>
-          <w:rFonts w:cstheme="minorHAnsi"/>
-          <w:sz w:val="28"/>
-          <w:szCs w:val="28"/>
-        </w:rPr>
-        <w:t>playlistov</w:t>
-      </w:r>
-      <w:proofErr w:type="spellEnd"/>
-      <w:r>
-        <w:rPr>
-          <w:rFonts w:cstheme="minorHAnsi"/>
-          <w:sz w:val="28"/>
-          <w:szCs w:val="28"/>
-        </w:rPr>
-        <w:t xml:space="preserve"> a prezerať si </w:t>
-      </w:r>
-      <w:proofErr w:type="spellStart"/>
-      <w:r>
-        <w:rPr>
-          <w:rFonts w:cstheme="minorHAnsi"/>
-          <w:sz w:val="28"/>
-          <w:szCs w:val="28"/>
-        </w:rPr>
-        <w:t>playlisty</w:t>
-      </w:r>
-      <w:proofErr w:type="spellEnd"/>
-      <w:r>
-        <w:rPr>
-          <w:rFonts w:cstheme="minorHAnsi"/>
-          <w:sz w:val="28"/>
-          <w:szCs w:val="28"/>
-        </w:rPr>
-        <w:t>.</w:t>
-      </w:r>
-    </w:p>
-    <w:p>
-      <w:pPr>
-        <w:jc w:val="both"/>
-        <w:rPr>
-          <w:rFonts w:cstheme="minorHAnsi"/>
-          <w:sz w:val="28"/>
-          <w:szCs w:val="28"/>
-        </w:rPr>
-      </w:pPr>
-      <w:r>
-        <w:rPr>
-          <w:rFonts w:cstheme="minorHAnsi"/>
-          <w:sz w:val="28"/>
-          <w:szCs w:val="28"/>
-        </w:rPr>
-        <w:t>Vyhľadávanie: Užívatelia môžu vyhľadávať piesne podľa názvu</w:t>
-      </w:r>
-      <w:r>
-        <w:rPr>
-          <w:rFonts w:cstheme="minorHAnsi"/>
-          <w:sz w:val="28"/>
-          <w:szCs w:val="28"/>
-        </w:rPr>
-        <w:t xml:space="preserve"> (</w:t>
-      </w:r>
-      <w:proofErr w:type="spellStart"/>
-      <w:r>
-        <w:rPr>
-          <w:rFonts w:cstheme="minorHAnsi"/>
-          <w:sz w:val="28"/>
-          <w:szCs w:val="28"/>
-        </w:rPr>
-        <w:t>artist</w:t>
-      </w:r>
-      <w:proofErr w:type="spellEnd"/>
-      <w:r>
-        <w:rPr>
-          <w:rFonts w:cstheme="minorHAnsi"/>
-          <w:sz w:val="28"/>
-          <w:szCs w:val="28"/>
-        </w:rPr>
-        <w:t xml:space="preserve">, song </w:t>
-      </w:r>
-      <w:proofErr w:type="spellStart"/>
-      <w:r>
-        <w:rPr>
-          <w:rFonts w:cstheme="minorHAnsi"/>
-          <w:sz w:val="28"/>
-          <w:szCs w:val="28"/>
-        </w:rPr>
-        <w:t>name</w:t>
-      </w:r>
-      <w:proofErr w:type="spellEnd"/>
-      <w:r>
-        <w:rPr>
-          <w:rFonts w:cstheme="minorHAnsi"/>
-          <w:sz w:val="28"/>
-          <w:szCs w:val="28"/>
-        </w:rPr>
-        <w:t xml:space="preserve">) </w:t>
-      </w:r>
-      <w:r>
-        <w:rPr>
-          <w:rFonts w:cstheme="minorHAnsi"/>
-          <w:sz w:val="28"/>
-          <w:szCs w:val="28"/>
-        </w:rPr>
-        <w:t xml:space="preserve">a </w:t>
-      </w:r>
-      <w:proofErr w:type="spellStart"/>
-      <w:r>
-        <w:rPr>
-          <w:rFonts w:cstheme="minorHAnsi"/>
-          <w:sz w:val="28"/>
-          <w:szCs w:val="28"/>
-        </w:rPr>
-        <w:t>playlisty</w:t>
-      </w:r>
-      <w:proofErr w:type="spellEnd"/>
-      <w:r>
-        <w:rPr>
-          <w:rFonts w:cstheme="minorHAnsi"/>
-          <w:sz w:val="28"/>
-          <w:szCs w:val="28"/>
-        </w:rPr>
-        <w:t xml:space="preserve"> podľa mena.</w:t>
-      </w:r>
-    </w:p>
-    <w:p>
-      <w:pPr>
-        <w:jc w:val="both"/>
-        <w:rPr>
-          <w:rFonts w:cstheme="minorHAnsi"/>
-          <w:sz w:val="28"/>
-          <w:szCs w:val="28"/>
-        </w:rPr>
-      </w:pPr>
-    </w:p>
-    <w:p>
-      <w:pPr>
-        <w:pStyle w:val="Nadpis2"/>
-        <w:rPr>
-          <w:sz w:val="28"/>
-        </w:rPr>
-      </w:pPr>
-      <w:bookmarkStart w:id="24" w:name="_Toc167144320"/>
-      <w:bookmarkStart w:id="25" w:name="_Toc167148991"/>
-      <w:r>
-        <w:rPr>
-          <w:sz w:val="28"/>
-        </w:rPr>
-        <w:t>3.4. Výstup a užívateľské rozhranie</w:t>
-      </w:r>
-      <w:bookmarkEnd w:id="24"/>
-      <w:bookmarkEnd w:id="25"/>
-    </w:p>
-    <w:p>
-      <w:pPr>
-        <w:jc w:val="both"/>
-        <w:rPr>
-          <w:rFonts w:cstheme="minorHAnsi"/>
-          <w:sz w:val="28"/>
-          <w:szCs w:val="28"/>
-        </w:rPr>
-      </w:pPr>
-      <w:r>
-        <w:rPr>
-          <w:rFonts w:cstheme="minorHAnsi"/>
-          <w:sz w:val="28"/>
-          <w:szCs w:val="28"/>
-        </w:rPr>
-        <w:t>Všetka interakcia s užívateľom prebieha cez konzolové rozhranie, kde sú výstupy zobrazené v texte a užívateľ zadáva svoje príkazy cez klávesnicu. Toto jednoduché rozhranie umožňuje rýchlu a efektívnu manipuláciu s dátami bez potreby grafického užívateľského rozhrania.</w:t>
-      </w:r>
-    </w:p>
-    <w:p>
-      <w:pPr>
-        <w:jc w:val="both"/>
-        <w:rPr>
-          <w:rFonts w:cstheme="minorHAnsi"/>
-          <w:sz w:val="28"/>
-          <w:szCs w:val="28"/>
-        </w:rPr>
-      </w:pPr>
-    </w:p>
-    <w:p>
-      <w:pPr>
-        <w:pStyle w:val="Nadpis2"/>
-        <w:rPr>
-          <w:sz w:val="28"/>
-        </w:rPr>
-      </w:pPr>
-      <w:bookmarkStart w:id="26" w:name="_Toc167144321"/>
-      <w:bookmarkStart w:id="27" w:name="_Toc167148992"/>
-      <w:r>
-        <w:rPr>
-          <w:sz w:val="28"/>
-        </w:rPr>
-        <w:t>3.5. Integrovanie s externý</w:t>
-      </w:r>
-      <w:r>
-        <w:rPr>
-          <w:sz w:val="28"/>
-        </w:rPr>
-        <w:t>m</w:t>
-      </w:r>
-      <w:r>
-        <w:rPr>
-          <w:sz w:val="28"/>
-        </w:rPr>
-        <w:t xml:space="preserve"> API</w:t>
-      </w:r>
-      <w:bookmarkEnd w:id="26"/>
-      <w:bookmarkEnd w:id="27"/>
-    </w:p>
-    <w:p>
-      <w:pPr>
-        <w:jc w:val="both"/>
-        <w:rPr>
-          <w:rFonts w:cstheme="minorHAnsi"/>
-          <w:sz w:val="28"/>
-          <w:szCs w:val="28"/>
-        </w:rPr>
-      </w:pPr>
-      <w:r>
-        <w:rPr>
-          <w:rFonts w:cstheme="minorHAnsi"/>
-          <w:sz w:val="28"/>
-          <w:szCs w:val="28"/>
-        </w:rPr>
-        <w:t>Aplikácia sa spolieha na Spotify API pre zí</w:t>
-      </w:r>
-      <w:r>
-        <w:rPr>
-          <w:rFonts w:cstheme="minorHAnsi"/>
-          <w:sz w:val="28"/>
-          <w:szCs w:val="28"/>
-        </w:rPr>
-        <w:t>skavanie informácií o piesňach:</w:t>
-      </w:r>
-    </w:p>
-    <w:p>
-      <w:pPr>
-        <w:jc w:val="both"/>
-        <w:rPr>
-          <w:rFonts w:cstheme="minorHAnsi"/>
-          <w:sz w:val="28"/>
-          <w:szCs w:val="28"/>
-        </w:rPr>
-      </w:pPr>
-      <w:r>
-        <w:rPr>
-          <w:rFonts w:cstheme="minorHAnsi"/>
-          <w:sz w:val="28"/>
-          <w:szCs w:val="28"/>
-        </w:rPr>
-        <w:t xml:space="preserve">Autentifikácia: </w:t>
-      </w:r>
-      <w:proofErr w:type="spellStart"/>
-      <w:r>
-        <w:rPr>
-          <w:rFonts w:cstheme="minorHAnsi"/>
-          <w:sz w:val="28"/>
-          <w:szCs w:val="28"/>
-        </w:rPr>
-        <w:t>SpotifyAuth</w:t>
-      </w:r>
-      <w:proofErr w:type="spellEnd"/>
-      <w:r>
-        <w:rPr>
-          <w:rFonts w:cstheme="minorHAnsi"/>
-          <w:sz w:val="28"/>
-          <w:szCs w:val="28"/>
-        </w:rPr>
-        <w:t xml:space="preserve"> získava prístupový token používaním </w:t>
-      </w:r>
-      <w:proofErr w:type="spellStart"/>
-      <w:r>
-        <w:rPr>
-          <w:rFonts w:cstheme="minorHAnsi"/>
-          <w:sz w:val="28"/>
-          <w:szCs w:val="28"/>
-        </w:rPr>
-        <w:t>client</w:t>
-      </w:r>
-      <w:r>
-        <w:rPr>
-          <w:rFonts w:cstheme="minorHAnsi"/>
-          <w:sz w:val="28"/>
-          <w:szCs w:val="28"/>
-        </w:rPr>
-        <w:t>ID</w:t>
-      </w:r>
-      <w:proofErr w:type="spellEnd"/>
-      <w:r>
-        <w:rPr>
-          <w:rFonts w:cstheme="minorHAnsi"/>
-          <w:sz w:val="28"/>
-          <w:szCs w:val="28"/>
-        </w:rPr>
-        <w:t xml:space="preserve"> a </w:t>
-      </w:r>
-      <w:proofErr w:type="spellStart"/>
-      <w:r>
-        <w:rPr>
-          <w:rFonts w:cstheme="minorHAnsi"/>
-          <w:sz w:val="28"/>
-          <w:szCs w:val="28"/>
-        </w:rPr>
-        <w:t>clientSecret</w:t>
-      </w:r>
-      <w:proofErr w:type="spellEnd"/>
-      <w:r>
-        <w:rPr>
-          <w:rFonts w:cstheme="minorHAnsi"/>
-          <w:sz w:val="28"/>
-          <w:szCs w:val="28"/>
-        </w:rPr>
-        <w:t>, ktoré sú uložené v konfiguračnom súbore</w:t>
-      </w:r>
-      <w:r>
-        <w:rPr>
-          <w:rFonts w:cstheme="minorHAnsi"/>
-          <w:sz w:val="28"/>
-          <w:szCs w:val="28"/>
-        </w:rPr>
-        <w:t xml:space="preserve"> (</w:t>
-      </w:r>
-      <w:proofErr w:type="spellStart"/>
-      <w:r>
-        <w:rPr>
-          <w:rFonts w:cstheme="minorHAnsi"/>
-          <w:sz w:val="28"/>
-          <w:szCs w:val="28"/>
-        </w:rPr>
-        <w:t>config.properties</w:t>
-      </w:r>
-      <w:proofErr w:type="spellEnd"/>
-      <w:r>
-        <w:rPr>
-          <w:rFonts w:cstheme="minorHAnsi"/>
-          <w:sz w:val="28"/>
-          <w:szCs w:val="28"/>
-        </w:rPr>
-        <w:t>)</w:t>
-      </w:r>
-      <w:r>
-        <w:rPr>
-          <w:rFonts w:cstheme="minorHAnsi"/>
-          <w:sz w:val="28"/>
-          <w:szCs w:val="28"/>
-        </w:rPr>
-        <w:t>.</w:t>
-      </w:r>
-    </w:p>
-    <w:p>
-      <w:pPr>
-        <w:jc w:val="both"/>
-        <w:rPr>
-          <w:rFonts w:cstheme="minorHAnsi"/>
-          <w:sz w:val="28"/>
-          <w:szCs w:val="28"/>
-        </w:rPr>
-      </w:pPr>
-      <w:r>
-        <w:rPr>
-          <w:rFonts w:cstheme="minorHAnsi"/>
-          <w:sz w:val="28"/>
-          <w:szCs w:val="28"/>
-        </w:rPr>
-        <w:t xml:space="preserve">Vyhľadávanie piesní: </w:t>
-      </w:r>
-      <w:proofErr w:type="spellStart"/>
-      <w:r>
-        <w:rPr>
-          <w:rFonts w:cstheme="minorHAnsi"/>
-          <w:sz w:val="28"/>
-          <w:szCs w:val="28"/>
-        </w:rPr>
-        <w:t>SpotifySearch</w:t>
-      </w:r>
-      <w:proofErr w:type="spellEnd"/>
-      <w:r>
-        <w:rPr>
-          <w:rFonts w:cstheme="minorHAnsi"/>
-          <w:sz w:val="28"/>
-          <w:szCs w:val="28"/>
-        </w:rPr>
-        <w:t xml:space="preserve"> realizuje požiadavky na vyhľadávanie piesní na základe užívateľom zadaného názvu a interpreta. Výsledky z Spotify sú spracované a prezentované užívateľovi na výber.</w:t>
-      </w:r>
-    </w:p>
-    <w:p>
-      <w:pPr>
-        <w:jc w:val="both"/>
-        <w:rPr>
-          <w:rFonts w:cstheme="minorHAnsi"/>
-          <w:sz w:val="28"/>
-          <w:szCs w:val="28"/>
-        </w:rPr>
-      </w:pPr>
-    </w:p>
-    <w:p>
-      <w:pPr>
-        <w:pStyle w:val="Nadpis2"/>
-        <w:rPr>
-          <w:sz w:val="28"/>
-        </w:rPr>
-      </w:pPr>
-      <w:bookmarkStart w:id="28" w:name="_Toc167144322"/>
-      <w:bookmarkStart w:id="29" w:name="_Toc167148993"/>
-      <w:r>
-        <w:rPr>
-          <w:sz w:val="28"/>
-        </w:rPr>
-        <w:t>3.6. Spracovanie chýb</w:t>
-      </w:r>
-      <w:bookmarkEnd w:id="28"/>
-      <w:bookmarkEnd w:id="29"/>
-    </w:p>
-    <w:p>
-      <w:pPr>
-        <w:jc w:val="both"/>
-        <w:rPr>
-          <w:rFonts w:cstheme="minorHAnsi"/>
-          <w:sz w:val="28"/>
-          <w:szCs w:val="28"/>
-        </w:rPr>
-      </w:pPr>
-      <w:r>
-        <w:rPr>
-          <w:rFonts w:cstheme="minorHAnsi"/>
-          <w:sz w:val="28"/>
-          <w:szCs w:val="28"/>
-        </w:rPr>
-        <w:t xml:space="preserve">Aplikácia obsahuje základné spracovanie chýb, aby sa zabezpečilo, že užívateľ bude informovaný o problémoch, ako sú chyby v sieťovom pripojení </w:t>
-      </w:r>
-      <w:r>
-        <w:rPr>
-          <w:rFonts w:cstheme="minorHAnsi"/>
-          <w:sz w:val="28"/>
-          <w:szCs w:val="28"/>
-        </w:rPr>
-        <w:t>alebo chyby pri spracovaní dát:</w:t>
-      </w:r>
-    </w:p>
-    <w:p>
-      <w:pPr>
-        <w:jc w:val="both"/>
-        <w:rPr>
-          <w:rFonts w:cstheme="minorHAnsi"/>
-          <w:sz w:val="28"/>
-          <w:szCs w:val="28"/>
-        </w:rPr>
-      </w:pPr>
-      <w:r>
-        <w:rPr>
-          <w:rFonts w:cstheme="minorHAnsi"/>
-          <w:sz w:val="28"/>
-          <w:szCs w:val="28"/>
-        </w:rPr>
-        <w:t>Výnimky pri sieťových požiadavkách: Ak dôjde k chybe pri komunikácii so Spotify API, užívateľ je informovaný o probléme a operácia sa ukončí.</w:t>
-      </w:r>
-    </w:p>
-    <w:p>
-      <w:pPr>
-        <w:jc w:val="both"/>
-        <w:rPr>
-          <w:rFonts w:cstheme="minorHAnsi"/>
-          <w:sz w:val="28"/>
-          <w:szCs w:val="28"/>
-        </w:rPr>
-      </w:pPr>
-      <w:r>
-        <w:rPr>
-          <w:rFonts w:cstheme="minorHAnsi"/>
-          <w:sz w:val="28"/>
-          <w:szCs w:val="28"/>
-        </w:rPr>
-        <w:t>Chyby pri vstupoch od užívateľa: Neplatné alebo neexistujúce vstupy sú zachytené a užívateľ je vyzvaný, aby zadal platné údaje.</w:t>
-      </w:r>
-    </w:p>
-    <w:p>
-      <w:pPr>
-        <w:jc w:val="both"/>
-        <w:rPr>
-          <w:rFonts w:cstheme="minorHAnsi"/>
-          <w:sz w:val="28"/>
-          <w:szCs w:val="28"/>
-        </w:rPr>
-      </w:pPr>
-    </w:p>
-    <w:p>
-      <w:pPr>
-        <w:pStyle w:val="Nadpis2"/>
-        <w:rPr>
-          <w:sz w:val="28"/>
-        </w:rPr>
-      </w:pPr>
-      <w:bookmarkStart w:id="30" w:name="_Toc167144323"/>
-      <w:bookmarkStart w:id="31" w:name="_Toc167148994"/>
-      <w:r>
-        <w:rPr>
-          <w:sz w:val="28"/>
-        </w:rPr>
-        <w:t>3.7. Bezpečnosť a správa citlivých údajov</w:t>
-      </w:r>
-      <w:bookmarkEnd w:id="30"/>
+      <w:bookmarkStart w:id="31" w:name="_Toc167144324"/>
+      <w:bookmarkStart w:id="32" w:name="_Toc167148995"/>
+      <w:r>
+        <w:rPr>
+          <w:sz w:val="28"/>
+        </w:rPr>
+        <w:t>3.8. Rozšíriteľnosť a údržba</w:t>
+      </w:r>
       <w:bookmarkEnd w:id="31"/>
-    </w:p>
-    <w:p>
-      <w:pPr>
-        <w:jc w:val="both"/>
-        <w:rPr>
-          <w:rFonts w:cstheme="minorHAnsi"/>
-          <w:sz w:val="28"/>
-          <w:szCs w:val="28"/>
-        </w:rPr>
-      </w:pPr>
-      <w:r>
-        <w:rPr>
-          <w:rFonts w:cstheme="minorHAnsi"/>
-          <w:sz w:val="28"/>
-          <w:szCs w:val="28"/>
-        </w:rPr>
-        <w:t xml:space="preserve">Citlivé </w:t>
-      </w:r>
-      <w:r>
-        <w:rPr>
-          <w:rFonts w:cstheme="minorHAnsi"/>
-          <w:sz w:val="28"/>
-          <w:szCs w:val="28"/>
-        </w:rPr>
-        <w:t>údaje, vrátane prihlasovacích údajov k Spotify, sú bezpečne uložené v konfiguračnom súbore, ktorý je načítaný za behu a nie je priamo prístupný z kódu, čo minimalizuje riziko ich úniku.</w:t>
-      </w:r>
-    </w:p>
-    <w:p>
-      <w:pPr>
-        <w:jc w:val="both"/>
-        <w:rPr>
-          <w:rFonts w:cstheme="minorHAnsi"/>
-          <w:sz w:val="28"/>
-          <w:szCs w:val="28"/>
-        </w:rPr>
-      </w:pPr>
-    </w:p>
-    <w:p>
-      <w:pPr>
-        <w:pStyle w:val="Nadpis2"/>
-        <w:rPr>
-          <w:sz w:val="28"/>
-        </w:rPr>
-      </w:pPr>
-      <w:bookmarkStart w:id="32" w:name="_Toc167144324"/>
-      <w:bookmarkStart w:id="33" w:name="_Toc167148995"/>
-      <w:r>
-        <w:rPr>
-          <w:sz w:val="28"/>
-        </w:rPr>
-        <w:t>3.8. Rozšíriteľnosť a údržba</w:t>
-      </w:r>
       <w:bookmarkEnd w:id="32"/>
+    </w:p>
+    <w:p>
+      <w:pPr>
+        <w:jc w:val="both"/>
+        <w:rPr>
+          <w:rFonts w:cstheme="minorHAnsi"/>
+          <w:sz w:val="28"/>
+          <w:szCs w:val="28"/>
+        </w:rPr>
+      </w:pPr>
+      <w:r>
+        <w:rPr>
+          <w:rFonts w:cstheme="minorHAnsi"/>
+          <w:sz w:val="28"/>
+          <w:szCs w:val="28"/>
+        </w:rPr>
+        <w:t xml:space="preserve">Kód aplikácie je štruktúrovaný tak, aby bol ľahko rozšíriteľný a udržiavateľný. Logika spracovania dát je oddelená od užívateľského rozhrania, čo uľahčuje </w:t>
+      </w:r>
+      <w:r>
+        <w:rPr>
+          <w:rFonts w:cstheme="minorHAnsi"/>
+          <w:sz w:val="28"/>
+          <w:szCs w:val="28"/>
+        </w:rPr>
+        <w:t>zmeny</w:t>
+      </w:r>
+      <w:r>
+        <w:rPr>
+          <w:rFonts w:cstheme="minorHAnsi"/>
+          <w:sz w:val="28"/>
+          <w:szCs w:val="28"/>
+        </w:rPr>
+        <w:t xml:space="preserve"> bez nutnosti zasahovať do kódu rozhrania. Taktiež je pripravený na pridanie ďalších funkcionalít.</w:t>
+      </w:r>
+    </w:p>
+    <w:p>
+      <w:pPr>
+        <w:jc w:val="both"/>
+        <w:rPr>
+          <w:rFonts w:cstheme="minorHAnsi"/>
+          <w:sz w:val="28"/>
+          <w:szCs w:val="28"/>
+        </w:rPr>
+      </w:pPr>
+    </w:p>
+    <w:p>
+      <w:pPr>
+        <w:pStyle w:val="Nadpis1"/>
+      </w:pPr>
+      <w:bookmarkStart w:id="33" w:name="_Toc167144325"/>
+      <w:bookmarkStart w:id="34" w:name="_Toc167148996"/>
+      <w:r>
+        <w:t>4 Záver</w:t>
+      </w:r>
       <w:bookmarkEnd w:id="33"/>
-    </w:p>
-    <w:p>
-      <w:pPr>
-        <w:jc w:val="both"/>
-        <w:rPr>
-          <w:rFonts w:cstheme="minorHAnsi"/>
-          <w:sz w:val="28"/>
-          <w:szCs w:val="28"/>
-        </w:rPr>
-      </w:pPr>
-      <w:r>
-        <w:rPr>
-          <w:rFonts w:cstheme="minorHAnsi"/>
-          <w:sz w:val="28"/>
-          <w:szCs w:val="28"/>
-        </w:rPr>
-        <w:t xml:space="preserve">Kód aplikácie je štruktúrovaný tak, aby bol ľahko rozšíriteľný a udržiavateľný. Logika spracovania dát je oddelená od užívateľského rozhrania, čo uľahčuje </w:t>
-      </w:r>
-      <w:r>
-        <w:rPr>
-          <w:rFonts w:cstheme="minorHAnsi"/>
-          <w:sz w:val="28"/>
-          <w:szCs w:val="28"/>
-        </w:rPr>
-        <w:t>zmeny</w:t>
-      </w:r>
-      <w:r>
-        <w:rPr>
-          <w:rFonts w:cstheme="minorHAnsi"/>
-          <w:sz w:val="28"/>
-          <w:szCs w:val="28"/>
-        </w:rPr>
-        <w:t xml:space="preserve"> bez nutnosti zasahovať do kódu rozhrania. Taktiež je pripravený na pridanie ďalších funkcionalít.</w:t>
-      </w:r>
-    </w:p>
-    <w:p>
-      <w:pPr>
-        <w:jc w:val="both"/>
-        <w:rPr>
-          <w:rFonts w:cstheme="minorHAnsi"/>
-          <w:sz w:val="28"/>
-          <w:szCs w:val="28"/>
-        </w:rPr>
-      </w:pPr>
-    </w:p>
-    <w:p>
-      <w:pPr>
-        <w:jc w:val="both"/>
-        <w:rPr>
-          <w:rFonts w:cstheme="minorHAnsi"/>
-          <w:sz w:val="28"/>
-          <w:szCs w:val="28"/>
-        </w:rPr>
-      </w:pPr>
-    </w:p>
-    <w:p>
-      <w:pPr>
-        <w:jc w:val="both"/>
-        <w:rPr>
-          <w:rFonts w:cstheme="minorHAnsi"/>
-          <w:sz w:val="28"/>
-          <w:szCs w:val="28"/>
-        </w:rPr>
-      </w:pPr>
-    </w:p>
-    <w:p>
-      <w:pPr>
-        <w:pStyle w:val="Nadpis1"/>
-      </w:pPr>
-      <w:bookmarkStart w:id="34" w:name="_Toc167144325"/>
-      <w:bookmarkStart w:id="35" w:name="_Toc167148996"/>
-      <w:r>
-        <w:t>4 Záver</w:t>
-      </w:r>
       <w:bookmarkEnd w:id="34"/>
+    </w:p>
+    <w:p>
+      <w:pPr>
+        <w:jc w:val="both"/>
+        <w:rPr>
+          <w:rFonts w:cstheme="minorHAnsi"/>
+        </w:rPr>
+      </w:pPr>
+      <w:r>
+        <w:rPr>
+          <w:rFonts w:cstheme="minorHAnsi"/>
+          <w:sz w:val="28"/>
+          <w:szCs w:val="28"/>
+        </w:rPr>
+        <w:t xml:space="preserve">Vytvorenie tejto aplikácie predstavovalo významný krok v mojom porozumení práci s externými API a vývoji softvérových aplikácií vo všeobecnosti. Počas vývoja som získal cenné skúsenosti s programovacím jazykom Java, prácou s knižnicami pre HTTP požiadavky a spracovanie JSON dát. Aplikácia úspešne demonštruje, ako je možné využiť verejné API, ako je Spotify, na vytvorenie užitočného nástroja pre milovníkov hudby, ktorý umožňuje vyhľadávanie a správu hudobných zbierok. Tento projekt taktiež poukázal na dôležitosť bezpečného spracovania a uchovávania citlivých údajov, ako sú prihlasovacie údaje k API. Ďalším krokom v rozvoji projektu by mohlo byť pridanie grafického užívateľského rozhrania, ktoré by zlepšilo </w:t>
+      </w:r>
+      <w:r>
+        <w:rPr>
+          <w:rFonts w:cstheme="minorHAnsi"/>
+          <w:sz w:val="28"/>
+          <w:szCs w:val="28"/>
+        </w:rPr>
+        <w:lastRenderedPageBreak/>
+        <w:t>interakciu s aplikáciou a urobilo</w:t>
+      </w:r>
+      <w:bookmarkStart w:id="35" w:name="_GoBack"/>
       <w:bookmarkEnd w:id="35"/>
-    </w:p>
-    <w:p>
-      <w:pPr>
-        <w:jc w:val="both"/>
-        <w:rPr>
-          <w:rFonts w:cstheme="minorHAnsi"/>
-        </w:rPr>
-      </w:pPr>
-      <w:r>
-        <w:rPr>
-          <w:rFonts w:cstheme="minorHAnsi"/>
-          <w:sz w:val="28"/>
-          <w:szCs w:val="28"/>
-        </w:rPr>
-        <w:t xml:space="preserve">Vytvorenie tejto aplikácie predstavovalo významný krok v mojom porozumení práci s externými API a vývoji softvérových aplikácií vo všeobecnosti. Počas vývoja som získal cenné skúsenosti s programovacím jazykom Java, prácou s knižnicami pre HTTP požiadavky a spracovanie JSON dát. Aplikácia úspešne demonštruje, ako je možné využiť verejné API, ako je Spotify, na vytvorenie užitočného nástroja pre milovníkov hudby, ktorý umožňuje vyhľadávanie a správu hudobných zbierok. Tento projekt taktiež poukázal na dôležitosť bezpečného spracovania a uchovávania citlivých údajov, ako sú prihlasovacie údaje k API. Ďalším krokom v rozvoji projektu by mohlo byť pridanie grafického užívateľského rozhrania, ktoré by zlepšilo interakciu s aplikáciou a urobilo ju prístupnejšou širšiemu okruhu užívateľov. Napokon, tento projekt nielen zvýšil moje technické zručnosti, ale tiež posilnil moju schopnosť analyzovať a implementovať komplexné softvérové riešenia, čo je zručnosť, ktorú si nesmierne cením na mojej ceste stať sa </w:t>
+      <w:r>
+        <w:rPr>
+          <w:rFonts w:cstheme="minorHAnsi"/>
+          <w:sz w:val="28"/>
+          <w:szCs w:val="28"/>
+        </w:rPr>
+        <w:t xml:space="preserve"> ju prístupnejšou širšiemu okruhu užívateľov. Napokon, tento projekt nielen zvýšil moje technické zručnosti, ale tiež posilnil moju schopnosť analyzovať a implementovať komplexné softvérové riešenia, čo je zručnosť, ktorú si nesmierne cením na mojej ceste stať sa </w:t>
       </w:r>
       <w:r>
         <w:rPr>
@@ -5266,7 +5290,7 @@
 </file>
 
 <file path=customXml/itemProps1.xml><?xml version="1.0" encoding="utf-8"?>
-<ds:datastoreItem xmlns:ds="http://schemas.openxmlformats.org/officeDocument/2006/customXml" ds:itemID="{05E8AB02-F83A-4F06-9158-BD1308ECD6C2}">
+<ds:datastoreItem xmlns:ds="http://schemas.openxmlformats.org/officeDocument/2006/customXml" ds:itemID="{DE8FC1C4-EC22-4FEC-9283-A72CF99B52B4}">
   <ds:schemaRefs>
     <ds:schemaRef ds:uri="http://schemas.openxmlformats.org/officeDocument/2006/bibliography"/>
   </ds:schemaRefs>

</xml_diff>

<commit_message>
adds an improved version of the app, with the added functionality where the added songs are stored even after closing the app, which can be then searched, and even deleted when running the program again.
</commit_message>
<xml_diff>
--- a/Documentation_MusicLibraryAPI_Java.docx
+++ b/Documentation_MusicLibraryAPI_Java.docx
@@ -237,7 +237,7 @@
             </w:rPr>
             <w:fldChar w:fldCharType="separate"/>
           </w:r>
-          <w:hyperlink w:anchor="_Toc167148980" w:history="1">
+          <w:hyperlink w:anchor="_Toc167150563" w:history="1">
             <w:r>
               <w:rPr>
                 <w:rStyle w:val="Hypertextovprepojenie"/>
@@ -264,7 +264,7 @@
                 <w:noProof/>
                 <w:webHidden/>
               </w:rPr>
-              <w:instrText xml:space="preserve"> PAGEREF _Toc167148980 \h </w:instrText>
+              <w:instrText xml:space="preserve"> PAGEREF _Toc167150563 \h </w:instrText>
             </w:r>
             <w:r>
               <w:rPr>
@@ -307,7 +307,7 @@
               <w:lang w:val="en-US"/>
             </w:rPr>
           </w:pPr>
-          <w:hyperlink w:anchor="_Toc167148981" w:history="1">
+          <w:hyperlink w:anchor="_Toc167150564" w:history="1">
             <w:r>
               <w:rPr>
                 <w:rStyle w:val="Hypertextovprepojenie"/>
@@ -334,7 +334,7 @@
                 <w:noProof/>
                 <w:webHidden/>
               </w:rPr>
-              <w:instrText xml:space="preserve"> PAGEREF _Toc167148981 \h </w:instrText>
+              <w:instrText xml:space="preserve"> PAGEREF _Toc167150564 \h </w:instrText>
             </w:r>
             <w:r>
               <w:rPr>
@@ -377,7 +377,7 @@
               <w:lang w:val="en-US"/>
             </w:rPr>
           </w:pPr>
-          <w:hyperlink w:anchor="_Toc167148982" w:history="1">
+          <w:hyperlink w:anchor="_Toc167150565" w:history="1">
             <w:r>
               <w:rPr>
                 <w:rStyle w:val="Hypertextovprepojenie"/>
@@ -404,7 +404,7 @@
                 <w:noProof/>
                 <w:webHidden/>
               </w:rPr>
-              <w:instrText xml:space="preserve"> PAGEREF _Toc167148982 \h </w:instrText>
+              <w:instrText xml:space="preserve"> PAGEREF _Toc167150565 \h </w:instrText>
             </w:r>
             <w:r>
               <w:rPr>
@@ -447,7 +447,7 @@
               <w:lang w:val="en-US"/>
             </w:rPr>
           </w:pPr>
-          <w:hyperlink w:anchor="_Toc167148983" w:history="1">
+          <w:hyperlink w:anchor="_Toc167150566" w:history="1">
             <w:r>
               <w:rPr>
                 <w:rStyle w:val="Hypertextovprepojenie"/>
@@ -474,7 +474,7 @@
                 <w:noProof/>
                 <w:webHidden/>
               </w:rPr>
-              <w:instrText xml:space="preserve"> PAGEREF _Toc167148983 \h </w:instrText>
+              <w:instrText xml:space="preserve"> PAGEREF _Toc167150566 \h </w:instrText>
             </w:r>
             <w:r>
               <w:rPr>
@@ -517,7 +517,7 @@
               <w:lang w:val="en-US"/>
             </w:rPr>
           </w:pPr>
-          <w:hyperlink w:anchor="_Toc167148984" w:history="1">
+          <w:hyperlink w:anchor="_Toc167150567" w:history="1">
             <w:r>
               <w:rPr>
                 <w:rStyle w:val="Hypertextovprepojenie"/>
@@ -544,7 +544,7 @@
                 <w:noProof/>
                 <w:webHidden/>
               </w:rPr>
-              <w:instrText xml:space="preserve"> PAGEREF _Toc167148984 \h </w:instrText>
+              <w:instrText xml:space="preserve"> PAGEREF _Toc167150567 \h </w:instrText>
             </w:r>
             <w:r>
               <w:rPr>
@@ -564,7 +564,7 @@
                 <w:noProof/>
                 <w:webHidden/>
               </w:rPr>
-              <w:t>2</w:t>
+              <w:t>1</w:t>
             </w:r>
             <w:r>
               <w:rPr>
@@ -587,7 +587,7 @@
               <w:lang w:val="en-US"/>
             </w:rPr>
           </w:pPr>
-          <w:hyperlink w:anchor="_Toc167148985" w:history="1">
+          <w:hyperlink w:anchor="_Toc167150568" w:history="1">
             <w:r>
               <w:rPr>
                 <w:rStyle w:val="Hypertextovprepojenie"/>
@@ -614,7 +614,7 @@
                 <w:noProof/>
                 <w:webHidden/>
               </w:rPr>
-              <w:instrText xml:space="preserve"> PAGEREF _Toc167148985 \h </w:instrText>
+              <w:instrText xml:space="preserve"> PAGEREF _Toc167150568 \h </w:instrText>
             </w:r>
             <w:r>
               <w:rPr>
@@ -657,7 +657,7 @@
               <w:lang w:val="en-US"/>
             </w:rPr>
           </w:pPr>
-          <w:hyperlink w:anchor="_Toc167148986" w:history="1">
+          <w:hyperlink w:anchor="_Toc167150569" w:history="1">
             <w:r>
               <w:rPr>
                 <w:rStyle w:val="Hypertextovprepojenie"/>
@@ -684,7 +684,7 @@
                 <w:noProof/>
                 <w:webHidden/>
               </w:rPr>
-              <w:instrText xml:space="preserve"> PAGEREF _Toc167148986 \h </w:instrText>
+              <w:instrText xml:space="preserve"> PAGEREF _Toc167150569 \h </w:instrText>
             </w:r>
             <w:r>
               <w:rPr>
@@ -727,7 +727,7 @@
               <w:lang w:val="en-US"/>
             </w:rPr>
           </w:pPr>
-          <w:hyperlink w:anchor="_Toc167148987" w:history="1">
+          <w:hyperlink w:anchor="_Toc167150570" w:history="1">
             <w:r>
               <w:rPr>
                 <w:rStyle w:val="Hypertextovprepojenie"/>
@@ -754,7 +754,7 @@
                 <w:noProof/>
                 <w:webHidden/>
               </w:rPr>
-              <w:instrText xml:space="preserve"> PAGEREF _Toc167148987 \h </w:instrText>
+              <w:instrText xml:space="preserve"> PAGEREF _Toc167150570 \h </w:instrText>
             </w:r>
             <w:r>
               <w:rPr>
@@ -797,7 +797,7 @@
               <w:lang w:val="en-US"/>
             </w:rPr>
           </w:pPr>
-          <w:hyperlink w:anchor="_Toc167148988" w:history="1">
+          <w:hyperlink w:anchor="_Toc167150571" w:history="1">
             <w:r>
               <w:rPr>
                 <w:rStyle w:val="Hypertextovprepojenie"/>
@@ -824,7 +824,7 @@
                 <w:noProof/>
                 <w:webHidden/>
               </w:rPr>
-              <w:instrText xml:space="preserve"> PAGEREF _Toc167148988 \h </w:instrText>
+              <w:instrText xml:space="preserve"> PAGEREF _Toc167150571 \h </w:instrText>
             </w:r>
             <w:r>
               <w:rPr>
@@ -867,7 +867,7 @@
               <w:lang w:val="en-US"/>
             </w:rPr>
           </w:pPr>
-          <w:hyperlink w:anchor="_Toc167148989" w:history="1">
+          <w:hyperlink w:anchor="_Toc167150572" w:history="1">
             <w:r>
               <w:rPr>
                 <w:rStyle w:val="Hypertextovprepojenie"/>
@@ -894,7 +894,7 @@
                 <w:noProof/>
                 <w:webHidden/>
               </w:rPr>
-              <w:instrText xml:space="preserve"> PAGEREF _Toc167148989 \h </w:instrText>
+              <w:instrText xml:space="preserve"> PAGEREF _Toc167150572 \h </w:instrText>
             </w:r>
             <w:r>
               <w:rPr>
@@ -914,7 +914,7 @@
                 <w:noProof/>
                 <w:webHidden/>
               </w:rPr>
-              <w:t>4</w:t>
+              <w:t>3</w:t>
             </w:r>
             <w:r>
               <w:rPr>
@@ -937,7 +937,7 @@
               <w:lang w:val="en-US"/>
             </w:rPr>
           </w:pPr>
-          <w:hyperlink w:anchor="_Toc167148990" w:history="1">
+          <w:hyperlink w:anchor="_Toc167150573" w:history="1">
             <w:r>
               <w:rPr>
                 <w:rStyle w:val="Hypertextovprepojenie"/>
@@ -964,7 +964,7 @@
                 <w:noProof/>
                 <w:webHidden/>
               </w:rPr>
-              <w:instrText xml:space="preserve"> PAGEREF _Toc167148990 \h </w:instrText>
+              <w:instrText xml:space="preserve"> PAGEREF _Toc167150573 \h </w:instrText>
             </w:r>
             <w:r>
               <w:rPr>
@@ -1007,7 +1007,7 @@
               <w:lang w:val="en-US"/>
             </w:rPr>
           </w:pPr>
-          <w:hyperlink w:anchor="_Toc167148991" w:history="1">
+          <w:hyperlink w:anchor="_Toc167150574" w:history="1">
             <w:r>
               <w:rPr>
                 <w:rStyle w:val="Hypertextovprepojenie"/>
@@ -1034,7 +1034,7 @@
                 <w:noProof/>
                 <w:webHidden/>
               </w:rPr>
-              <w:instrText xml:space="preserve"> PAGEREF _Toc167148991 \h </w:instrText>
+              <w:instrText xml:space="preserve"> PAGEREF _Toc167150574 \h </w:instrText>
             </w:r>
             <w:r>
               <w:rPr>
@@ -1077,7 +1077,7 @@
               <w:lang w:val="en-US"/>
             </w:rPr>
           </w:pPr>
-          <w:hyperlink w:anchor="_Toc167148992" w:history="1">
+          <w:hyperlink w:anchor="_Toc167150575" w:history="1">
             <w:r>
               <w:rPr>
                 <w:rStyle w:val="Hypertextovprepojenie"/>
@@ -1104,7 +1104,7 @@
                 <w:noProof/>
                 <w:webHidden/>
               </w:rPr>
-              <w:instrText xml:space="preserve"> PAGEREF _Toc167148992 \h </w:instrText>
+              <w:instrText xml:space="preserve"> PAGEREF _Toc167150575 \h </w:instrText>
             </w:r>
             <w:r>
               <w:rPr>
@@ -1124,7 +1124,7 @@
                 <w:noProof/>
                 <w:webHidden/>
               </w:rPr>
-              <w:t>5</w:t>
+              <w:t>4</w:t>
             </w:r>
             <w:r>
               <w:rPr>
@@ -1147,7 +1147,7 @@
               <w:lang w:val="en-US"/>
             </w:rPr>
           </w:pPr>
-          <w:hyperlink w:anchor="_Toc167148993" w:history="1">
+          <w:hyperlink w:anchor="_Toc167150576" w:history="1">
             <w:r>
               <w:rPr>
                 <w:rStyle w:val="Hypertextovprepojenie"/>
@@ -1174,7 +1174,7 @@
                 <w:noProof/>
                 <w:webHidden/>
               </w:rPr>
-              <w:instrText xml:space="preserve"> PAGEREF _Toc167148993 \h </w:instrText>
+              <w:instrText xml:space="preserve"> PAGEREF _Toc167150576 \h </w:instrText>
             </w:r>
             <w:r>
               <w:rPr>
@@ -1217,7 +1217,7 @@
               <w:lang w:val="en-US"/>
             </w:rPr>
           </w:pPr>
-          <w:hyperlink w:anchor="_Toc167148994" w:history="1">
+          <w:hyperlink w:anchor="_Toc167150577" w:history="1">
             <w:r>
               <w:rPr>
                 <w:rStyle w:val="Hypertextovprepojenie"/>
@@ -1244,7 +1244,7 @@
                 <w:noProof/>
                 <w:webHidden/>
               </w:rPr>
-              <w:instrText xml:space="preserve"> PAGEREF _Toc167148994 \h </w:instrText>
+              <w:instrText xml:space="preserve"> PAGEREF _Toc167150577 \h </w:instrText>
             </w:r>
             <w:r>
               <w:rPr>
@@ -1287,7 +1287,7 @@
               <w:lang w:val="en-US"/>
             </w:rPr>
           </w:pPr>
-          <w:hyperlink w:anchor="_Toc167148995" w:history="1">
+          <w:hyperlink w:anchor="_Toc167150578" w:history="1">
             <w:r>
               <w:rPr>
                 <w:rStyle w:val="Hypertextovprepojenie"/>
@@ -1314,7 +1314,7 @@
                 <w:noProof/>
                 <w:webHidden/>
               </w:rPr>
-              <w:instrText xml:space="preserve"> PAGEREF _Toc167148995 \h </w:instrText>
+              <w:instrText xml:space="preserve"> PAGEREF _Toc167150578 \h </w:instrText>
             </w:r>
             <w:r>
               <w:rPr>
@@ -1357,7 +1357,7 @@
               <w:lang w:val="en-US"/>
             </w:rPr>
           </w:pPr>
-          <w:hyperlink w:anchor="_Toc167148996" w:history="1">
+          <w:hyperlink w:anchor="_Toc167150579" w:history="1">
             <w:r>
               <w:rPr>
                 <w:rStyle w:val="Hypertextovprepojenie"/>
@@ -1384,7 +1384,7 @@
                 <w:noProof/>
                 <w:webHidden/>
               </w:rPr>
-              <w:instrText xml:space="preserve"> PAGEREF _Toc167148996 \h </w:instrText>
+              <w:instrText xml:space="preserve"> PAGEREF _Toc167150579 \h </w:instrText>
             </w:r>
             <w:r>
               <w:rPr>
@@ -1404,7 +1404,7 @@
                 <w:noProof/>
                 <w:webHidden/>
               </w:rPr>
-              <w:t>6</w:t>
+              <w:t>5</w:t>
             </w:r>
             <w:r>
               <w:rPr>
@@ -1476,20 +1476,22 @@
           <w:docGrid w:linePitch="360"/>
         </w:sectPr>
       </w:pPr>
+      <w:bookmarkStart w:id="1" w:name="_GoBack"/>
+      <w:bookmarkEnd w:id="1"/>
     </w:p>
     <w:p>
       <w:pPr>
         <w:pStyle w:val="Nadpis1"/>
       </w:pPr>
-      <w:bookmarkStart w:id="1" w:name="_Toc167144309"/>
-      <w:bookmarkStart w:id="2" w:name="_Toc167148980"/>
+      <w:bookmarkStart w:id="2" w:name="_Toc167144309"/>
+      <w:bookmarkStart w:id="3" w:name="_Toc167150563"/>
       <w:bookmarkEnd w:id="0"/>
       <w:r>
         <w:lastRenderedPageBreak/>
         <w:t>1 Úvod</w:t>
       </w:r>
-      <w:bookmarkEnd w:id="1"/>
       <w:bookmarkEnd w:id="2"/>
+      <w:bookmarkEnd w:id="3"/>
     </w:p>
     <w:p>
       <w:pPr>
@@ -1527,8 +1529,8 @@
           <w:szCs w:val="28"/>
         </w:rPr>
       </w:pPr>
-      <w:bookmarkStart w:id="3" w:name="_Toc167144310"/>
-      <w:bookmarkStart w:id="4" w:name="_Toc167148981"/>
+      <w:bookmarkStart w:id="4" w:name="_Toc167144310"/>
+      <w:bookmarkStart w:id="5" w:name="_Toc167150564"/>
       <w:r>
         <w:rPr>
           <w:sz w:val="28"/>
@@ -1536,8 +1538,8 @@
         </w:rPr>
         <w:t>1.1 Stručné zadanie</w:t>
       </w:r>
-      <w:bookmarkEnd w:id="3"/>
       <w:bookmarkEnd w:id="4"/>
+      <w:bookmarkEnd w:id="5"/>
     </w:p>
     <w:p>
       <w:pPr>
@@ -1623,13 +1625,13 @@
       <w:pPr>
         <w:pStyle w:val="Nadpis1"/>
       </w:pPr>
-      <w:bookmarkStart w:id="5" w:name="_Toc167144311"/>
-      <w:bookmarkStart w:id="6" w:name="_Toc167148982"/>
+      <w:bookmarkStart w:id="6" w:name="_Toc167144311"/>
+      <w:bookmarkStart w:id="7" w:name="_Toc167150565"/>
       <w:r>
         <w:t>2 Používateľská časť</w:t>
       </w:r>
-      <w:bookmarkEnd w:id="5"/>
       <w:bookmarkEnd w:id="6"/>
+      <w:bookmarkEnd w:id="7"/>
     </w:p>
     <w:p>
       <w:pPr>
@@ -1639,8 +1641,8 @@
           <w:szCs w:val="28"/>
         </w:rPr>
       </w:pPr>
-      <w:bookmarkStart w:id="7" w:name="_Toc167144312"/>
-      <w:bookmarkStart w:id="8" w:name="_Toc167148983"/>
+      <w:bookmarkStart w:id="8" w:name="_Toc167144312"/>
+      <w:bookmarkStart w:id="9" w:name="_Toc167150566"/>
       <w:r>
         <w:rPr>
           <w:sz w:val="28"/>
@@ -1648,8 +1650,8 @@
         </w:rPr>
         <w:t>2.1 Spustenie</w:t>
       </w:r>
-      <w:bookmarkEnd w:id="7"/>
       <w:bookmarkEnd w:id="8"/>
+      <w:bookmarkEnd w:id="9"/>
     </w:p>
     <w:p>
       <w:pPr>
@@ -1797,16 +1799,16 @@
           <w:sz w:val="28"/>
         </w:rPr>
       </w:pPr>
-      <w:bookmarkStart w:id="9" w:name="_Toc167144313"/>
-      <w:bookmarkStart w:id="10" w:name="_Toc167148984"/>
+      <w:bookmarkStart w:id="10" w:name="_Toc167144313"/>
+      <w:bookmarkStart w:id="11" w:name="_Toc167150567"/>
       <w:r>
         <w:rPr>
           <w:sz w:val="28"/>
         </w:rPr>
         <w:t>2.2 Vstupné dáta</w:t>
       </w:r>
-      <w:bookmarkEnd w:id="9"/>
       <w:bookmarkEnd w:id="10"/>
+      <w:bookmarkEnd w:id="11"/>
     </w:p>
     <w:p>
       <w:pPr>
@@ -1885,16 +1887,16 @@
           <w:sz w:val="28"/>
         </w:rPr>
       </w:pPr>
-      <w:bookmarkStart w:id="11" w:name="_Toc167144314"/>
-      <w:bookmarkStart w:id="12" w:name="_Toc167148985"/>
+      <w:bookmarkStart w:id="12" w:name="_Toc167144314"/>
+      <w:bookmarkStart w:id="13" w:name="_Toc167150568"/>
       <w:r>
         <w:rPr>
           <w:sz w:val="28"/>
         </w:rPr>
         <w:t>2.3 Výstupné dáta</w:t>
       </w:r>
-      <w:bookmarkEnd w:id="11"/>
       <w:bookmarkEnd w:id="12"/>
+      <w:bookmarkEnd w:id="13"/>
     </w:p>
     <w:p>
       <w:pPr>
@@ -1957,16 +1959,16 @@
           <w:sz w:val="28"/>
         </w:rPr>
       </w:pPr>
-      <w:bookmarkStart w:id="13" w:name="_Toc167144315"/>
-      <w:bookmarkStart w:id="14" w:name="_Toc167148986"/>
+      <w:bookmarkStart w:id="14" w:name="_Toc167144315"/>
+      <w:bookmarkStart w:id="15" w:name="_Toc167150569"/>
       <w:r>
         <w:rPr>
           <w:sz w:val="28"/>
         </w:rPr>
         <w:t>2.4 Orientácia v aplikácii</w:t>
       </w:r>
-      <w:bookmarkEnd w:id="13"/>
       <w:bookmarkEnd w:id="14"/>
+      <w:bookmarkEnd w:id="15"/>
     </w:p>
     <w:p>
       <w:pPr>
@@ -2379,16 +2381,16 @@
       <w:pPr>
         <w:pStyle w:val="Nadpis1"/>
       </w:pPr>
-      <w:bookmarkStart w:id="15" w:name="_Toc167144316"/>
-      <w:bookmarkStart w:id="16" w:name="_Toc167148987"/>
+      <w:bookmarkStart w:id="16" w:name="_Toc167144316"/>
+      <w:bookmarkStart w:id="17" w:name="_Toc167150570"/>
       <w:r>
         <w:t>3</w:t>
       </w:r>
       <w:r>
         <w:t xml:space="preserve"> Popis programu</w:t>
       </w:r>
-      <w:bookmarkEnd w:id="15"/>
       <w:bookmarkEnd w:id="16"/>
+      <w:bookmarkEnd w:id="17"/>
     </w:p>
     <w:p>
       <w:pPr>
@@ -2397,16 +2399,16 @@
           <w:sz w:val="28"/>
         </w:rPr>
       </w:pPr>
-      <w:bookmarkStart w:id="17" w:name="_Toc167144317"/>
-      <w:bookmarkStart w:id="18" w:name="_Toc167148988"/>
+      <w:bookmarkStart w:id="18" w:name="_Toc167144317"/>
+      <w:bookmarkStart w:id="19" w:name="_Toc167150571"/>
       <w:r>
         <w:rPr>
           <w:sz w:val="28"/>
         </w:rPr>
         <w:t>3.1. Knižnice a moduly</w:t>
       </w:r>
-      <w:bookmarkEnd w:id="17"/>
       <w:bookmarkEnd w:id="18"/>
+      <w:bookmarkEnd w:id="19"/>
     </w:p>
     <w:p>
       <w:pPr>
@@ -2741,7 +2743,7 @@
           <w:sz w:val="28"/>
         </w:rPr>
       </w:pPr>
-      <w:bookmarkStart w:id="19" w:name="_Toc167144318"/>
+      <w:bookmarkStart w:id="20" w:name="_Toc167144318"/>
     </w:p>
     <w:p>
       <w:pPr>
@@ -2750,15 +2752,15 @@
           <w:sz w:val="28"/>
         </w:rPr>
       </w:pPr>
-      <w:bookmarkStart w:id="20" w:name="_Toc167148989"/>
+      <w:bookmarkStart w:id="21" w:name="_Toc167150572"/>
       <w:r>
         <w:rPr>
           <w:sz w:val="28"/>
         </w:rPr>
         <w:t>3.2. Hlavný prúd vykonávania</w:t>
       </w:r>
-      <w:bookmarkEnd w:id="19"/>
       <w:bookmarkEnd w:id="20"/>
+      <w:bookmarkEnd w:id="21"/>
     </w:p>
     <w:p>
       <w:pPr>
@@ -3044,16 +3046,16 @@
           <w:sz w:val="28"/>
         </w:rPr>
       </w:pPr>
-      <w:bookmarkStart w:id="21" w:name="_Toc167144319"/>
-      <w:bookmarkStart w:id="22" w:name="_Toc167148990"/>
+      <w:bookmarkStart w:id="22" w:name="_Toc167144319"/>
+      <w:bookmarkStart w:id="23" w:name="_Toc167150573"/>
       <w:r>
         <w:rPr>
           <w:sz w:val="28"/>
         </w:rPr>
         <w:t>3.3. Funkcie správy dát</w:t>
       </w:r>
-      <w:bookmarkEnd w:id="21"/>
       <w:bookmarkEnd w:id="22"/>
+      <w:bookmarkEnd w:id="23"/>
     </w:p>
     <w:p>
       <w:pPr>
@@ -3334,16 +3336,16 @@
           <w:sz w:val="28"/>
         </w:rPr>
       </w:pPr>
-      <w:bookmarkStart w:id="23" w:name="_Toc167144320"/>
-      <w:bookmarkStart w:id="24" w:name="_Toc167148991"/>
+      <w:bookmarkStart w:id="24" w:name="_Toc167144320"/>
+      <w:bookmarkStart w:id="25" w:name="_Toc167150574"/>
       <w:r>
         <w:rPr>
           <w:sz w:val="28"/>
         </w:rPr>
         <w:t>3.4. Výstup a užívateľské rozhranie</w:t>
       </w:r>
-      <w:bookmarkEnd w:id="23"/>
       <w:bookmarkEnd w:id="24"/>
+      <w:bookmarkEnd w:id="25"/>
     </w:p>
     <w:p>
       <w:pPr>
@@ -3380,8 +3382,8 @@
           <w:sz w:val="28"/>
         </w:rPr>
       </w:pPr>
-      <w:bookmarkStart w:id="25" w:name="_Toc167144321"/>
-      <w:bookmarkStart w:id="26" w:name="_Toc167148992"/>
+      <w:bookmarkStart w:id="26" w:name="_Toc167144321"/>
+      <w:bookmarkStart w:id="27" w:name="_Toc167150575"/>
       <w:r>
         <w:rPr>
           <w:sz w:val="28"/>
@@ -3400,8 +3402,8 @@
         </w:rPr>
         <w:t xml:space="preserve"> API</w:t>
       </w:r>
-      <w:bookmarkEnd w:id="25"/>
       <w:bookmarkEnd w:id="26"/>
+      <w:bookmarkEnd w:id="27"/>
     </w:p>
     <w:p>
       <w:pPr>
@@ -3596,16 +3598,16 @@
           <w:sz w:val="28"/>
         </w:rPr>
       </w:pPr>
-      <w:bookmarkStart w:id="27" w:name="_Toc167144322"/>
-      <w:bookmarkStart w:id="28" w:name="_Toc167148993"/>
+      <w:bookmarkStart w:id="28" w:name="_Toc167144322"/>
+      <w:bookmarkStart w:id="29" w:name="_Toc167150576"/>
       <w:r>
         <w:rPr>
           <w:sz w:val="28"/>
         </w:rPr>
         <w:t>3.6. Spracovanie chýb</w:t>
       </w:r>
-      <w:bookmarkEnd w:id="27"/>
       <w:bookmarkEnd w:id="28"/>
+      <w:bookmarkEnd w:id="29"/>
     </w:p>
     <w:p>
       <w:pPr>
@@ -3686,16 +3688,16 @@
           <w:sz w:val="28"/>
         </w:rPr>
       </w:pPr>
-      <w:bookmarkStart w:id="29" w:name="_Toc167144323"/>
-      <w:bookmarkStart w:id="30" w:name="_Toc167148994"/>
+      <w:bookmarkStart w:id="30" w:name="_Toc167144323"/>
+      <w:bookmarkStart w:id="31" w:name="_Toc167150577"/>
       <w:r>
         <w:rPr>
           <w:sz w:val="28"/>
         </w:rPr>
         <w:t>3.7. Bezpečnosť a správa citlivých údajov</w:t>
       </w:r>
-      <w:bookmarkEnd w:id="29"/>
       <w:bookmarkEnd w:id="30"/>
+      <w:bookmarkEnd w:id="31"/>
     </w:p>
     <w:p>
       <w:pPr>
@@ -3740,16 +3742,16 @@
           <w:sz w:val="28"/>
         </w:rPr>
       </w:pPr>
-      <w:bookmarkStart w:id="31" w:name="_Toc167144324"/>
-      <w:bookmarkStart w:id="32" w:name="_Toc167148995"/>
+      <w:bookmarkStart w:id="32" w:name="_Toc167144324"/>
+      <w:bookmarkStart w:id="33" w:name="_Toc167150578"/>
       <w:r>
         <w:rPr>
           <w:sz w:val="28"/>
         </w:rPr>
         <w:t>3.8. Rozšíriteľnosť a údržba</w:t>
       </w:r>
-      <w:bookmarkEnd w:id="31"/>
       <w:bookmarkEnd w:id="32"/>
+      <w:bookmarkEnd w:id="33"/>
     </w:p>
     <w:p>
       <w:pPr>
@@ -3799,13 +3801,13 @@
       <w:pPr>
         <w:pStyle w:val="Nadpis1"/>
       </w:pPr>
-      <w:bookmarkStart w:id="33" w:name="_Toc167144325"/>
-      <w:bookmarkStart w:id="34" w:name="_Toc167148996"/>
+      <w:bookmarkStart w:id="34" w:name="_Toc167144325"/>
+      <w:bookmarkStart w:id="35" w:name="_Toc167150579"/>
       <w:r>
         <w:t>4 Záver</w:t>
       </w:r>
-      <w:bookmarkEnd w:id="33"/>
       <w:bookmarkEnd w:id="34"/>
+      <w:bookmarkEnd w:id="35"/>
     </w:p>
     <w:p>
       <w:pPr>
@@ -3829,17 +3831,7 @@
           <w:szCs w:val="28"/>
         </w:rPr>
         <w:lastRenderedPageBreak/>
-        <w:t>interakciu s aplikáciou a urobilo</w:t>
-      </w:r>
-      <w:bookmarkStart w:id="35" w:name="_GoBack"/>
-      <w:bookmarkEnd w:id="35"/>
-      <w:r>
-        <w:rPr>
-          <w:rFonts w:cstheme="minorHAnsi"/>
-          <w:sz w:val="28"/>
-          <w:szCs w:val="28"/>
-        </w:rPr>
-        <w:t xml:space="preserve"> ju prístupnejšou širšiemu okruhu užívateľov. Napokon, tento projekt nielen zvýšil moje technické zručnosti, ale tiež posilnil moju schopnosť analyzovať a implementovať komplexné softvérové riešenia, čo je zručnosť, ktorú si nesmierne cením na mojej ceste stať sa </w:t>
+        <w:t xml:space="preserve">interakciu s aplikáciou a urobilo ju prístupnejšou širšiemu okruhu užívateľov. Napokon, tento projekt nielen zvýšil moje technické zručnosti, ale tiež posilnil moju schopnosť analyzovať a implementovať komplexné softvérové riešenia, čo je zručnosť, ktorú si nesmierne cením na mojej ceste stať sa </w:t>
       </w:r>
       <w:r>
         <w:rPr>
@@ -3945,7 +3937,7 @@
           <w:rPr>
             <w:noProof/>
           </w:rPr>
-          <w:t>6</w:t>
+          <w:t>1</w:t>
         </w:r>
         <w:r>
           <w:fldChar w:fldCharType="end"/>
@@ -5290,7 +5282,7 @@
 </file>
 
 <file path=customXml/itemProps1.xml><?xml version="1.0" encoding="utf-8"?>
-<ds:datastoreItem xmlns:ds="http://schemas.openxmlformats.org/officeDocument/2006/customXml" ds:itemID="{DE8FC1C4-EC22-4FEC-9283-A72CF99B52B4}">
+<ds:datastoreItem xmlns:ds="http://schemas.openxmlformats.org/officeDocument/2006/customXml" ds:itemID="{D2AAA3F9-592C-49AB-891F-191FADD4147F}">
   <ds:schemaRefs>
     <ds:schemaRef ds:uri="http://schemas.openxmlformats.org/officeDocument/2006/bibliography"/>
   </ds:schemaRefs>

</xml_diff>